<commit_message>
Adding four products in mp3 player accessories (images & data)
</commit_message>
<xml_diff>
--- a/images/electronics/portable sound & vision/accessories/mp3 player accessories/all mp3 player accessories.docx
+++ b/images/electronics/portable sound & vision/accessories/mp3 player accessories/all mp3 player accessories.docx
@@ -66,8 +66,68 @@
                 <w:szCs w:val="26"/>
               </w:rPr>
             </w:pPr>
-            <w:bookmarkStart w:id="0" w:name="_GoBack"/>
-            <w:bookmarkEnd w:id="0"/>
+            <w:r>
+              <w:rPr>
+                <w:rFonts w:ascii="Leelawadee" w:hAnsi="Leelawadee" w:cs="Leelawadee"/>
+                <w:sz w:val="26"/>
+                <w:szCs w:val="26"/>
+              </w:rPr>
+              <w:t xml:space="preserve">Anker 312 USB-C Charger 25W Supports Samsung </w:t>
+            </w:r>
+            <w:proofErr w:type="spellStart"/>
+            <w:r>
+              <w:rPr>
+                <w:rFonts w:ascii="Leelawadee" w:hAnsi="Leelawadee" w:cs="Leelawadee"/>
+                <w:sz w:val="26"/>
+                <w:szCs w:val="26"/>
+              </w:rPr>
+              <w:t>Super Fast</w:t>
+            </w:r>
+            <w:proofErr w:type="spellEnd"/>
+            <w:r>
+              <w:rPr>
+                <w:rFonts w:ascii="Leelawadee" w:hAnsi="Leelawadee" w:cs="Leelawadee"/>
+                <w:sz w:val="26"/>
+                <w:szCs w:val="26"/>
+              </w:rPr>
+              <w:t xml:space="preserve"> Charging, </w:t>
+            </w:r>
+            <w:proofErr w:type="spellStart"/>
+            <w:r>
+              <w:rPr>
+                <w:rFonts w:ascii="Leelawadee" w:hAnsi="Leelawadee" w:cs="Leelawadee"/>
+                <w:sz w:val="26"/>
+                <w:szCs w:val="26"/>
+              </w:rPr>
+              <w:t>MultiProtect</w:t>
+            </w:r>
+            <w:proofErr w:type="spellEnd"/>
+            <w:r>
+              <w:rPr>
+                <w:rFonts w:ascii="Leelawadee" w:hAnsi="Leelawadee" w:cs="Leelawadee"/>
+                <w:sz w:val="26"/>
+                <w:szCs w:val="26"/>
+              </w:rPr>
+              <w:t xml:space="preserve"> Protection, </w:t>
+            </w:r>
+            <w:proofErr w:type="spellStart"/>
+            <w:r>
+              <w:rPr>
+                <w:rFonts w:ascii="Leelawadee" w:hAnsi="Leelawadee" w:cs="Leelawadee"/>
+                <w:sz w:val="26"/>
+                <w:szCs w:val="26"/>
+              </w:rPr>
+              <w:t>PowerIQ</w:t>
+            </w:r>
+            <w:proofErr w:type="spellEnd"/>
+            <w:r>
+              <w:rPr>
+                <w:rFonts w:ascii="Leelawadee" w:hAnsi="Leelawadee" w:cs="Leelawadee"/>
+                <w:sz w:val="26"/>
+                <w:szCs w:val="26"/>
+              </w:rPr>
+              <w:t xml:space="preserve"> 3.0</w:t>
+            </w:r>
           </w:p>
         </w:tc>
         <w:tc>
@@ -80,6 +140,274 @@
           <w:p>
             <w:pPr>
               <w:spacing w:line="276" w:lineRule="auto"/>
+              <w:rPr>
+                <w:rFonts w:ascii="Leelawadee" w:hAnsi="Leelawadee" w:cs="Leelawadee"/>
+                <w:sz w:val="26"/>
+                <w:szCs w:val="26"/>
+              </w:rPr>
+            </w:pPr>
+            <w:r>
+              <w:rPr>
+                <w:rFonts w:ascii="Leelawadee" w:hAnsi="Leelawadee" w:cs="Leelawadee"/>
+                <w:sz w:val="26"/>
+                <w:szCs w:val="26"/>
+              </w:rPr>
+              <w:t>EGP618.00</w:t>
+            </w:r>
+          </w:p>
+          <w:p>
+            <w:pPr>
+              <w:spacing w:line="276" w:lineRule="auto"/>
+              <w:rPr>
+                <w:rFonts w:ascii="Leelawadee" w:hAnsi="Leelawadee" w:cs="Leelawadee"/>
+                <w:sz w:val="26"/>
+                <w:szCs w:val="26"/>
+              </w:rPr>
+            </w:pPr>
+            <w:r>
+              <w:rPr>
+                <w:rFonts w:ascii="Leelawadee" w:hAnsi="Leelawadee" w:cs="Leelawadee"/>
+                <w:sz w:val="26"/>
+                <w:szCs w:val="26"/>
+              </w:rPr>
+              <w:t>Brand Name</w:t>
+            </w:r>
+            <w:r>
+              <w:rPr>
+                <w:rFonts w:ascii="Leelawadee" w:hAnsi="Leelawadee" w:cs="Leelawadee"/>
+                <w:sz w:val="26"/>
+                <w:szCs w:val="26"/>
+              </w:rPr>
+              <w:t xml:space="preserve">: </w:t>
+            </w:r>
+            <w:r>
+              <w:rPr>
+                <w:rFonts w:ascii="Leelawadee" w:hAnsi="Leelawadee" w:cs="Leelawadee"/>
+                <w:sz w:val="26"/>
+                <w:szCs w:val="26"/>
+              </w:rPr>
+              <w:t>Anker</w:t>
+            </w:r>
+          </w:p>
+          <w:p>
+            <w:pPr>
+              <w:spacing w:line="276" w:lineRule="auto"/>
+              <w:rPr>
+                <w:rFonts w:ascii="Leelawadee" w:hAnsi="Leelawadee" w:cs="Leelawadee"/>
+                <w:sz w:val="26"/>
+                <w:szCs w:val="26"/>
+              </w:rPr>
+            </w:pPr>
+            <w:r>
+              <w:rPr>
+                <w:rFonts w:ascii="Leelawadee" w:hAnsi="Leelawadee" w:cs="Leelawadee"/>
+                <w:sz w:val="26"/>
+                <w:szCs w:val="26"/>
+              </w:rPr>
+              <w:t>Connectivity Technology</w:t>
+            </w:r>
+            <w:r>
+              <w:rPr>
+                <w:rFonts w:ascii="Leelawadee" w:hAnsi="Leelawadee" w:cs="Leelawadee"/>
+                <w:sz w:val="26"/>
+                <w:szCs w:val="26"/>
+              </w:rPr>
+              <w:t xml:space="preserve">: </w:t>
+            </w:r>
+            <w:r>
+              <w:rPr>
+                <w:rFonts w:ascii="Leelawadee" w:hAnsi="Leelawadee" w:cs="Leelawadee"/>
+                <w:sz w:val="26"/>
+                <w:szCs w:val="26"/>
+              </w:rPr>
+              <w:t>USB</w:t>
+            </w:r>
+          </w:p>
+          <w:p>
+            <w:pPr>
+              <w:spacing w:line="276" w:lineRule="auto"/>
+              <w:rPr>
+                <w:rFonts w:ascii="Leelawadee" w:hAnsi="Leelawadee" w:cs="Leelawadee"/>
+                <w:sz w:val="26"/>
+                <w:szCs w:val="26"/>
+              </w:rPr>
+            </w:pPr>
+            <w:r>
+              <w:rPr>
+                <w:rFonts w:ascii="Leelawadee" w:hAnsi="Leelawadee" w:cs="Leelawadee"/>
+                <w:sz w:val="26"/>
+                <w:szCs w:val="26"/>
+              </w:rPr>
+              <w:t xml:space="preserve">Connector Type: </w:t>
+            </w:r>
+            <w:r>
+              <w:rPr>
+                <w:rFonts w:ascii="Leelawadee" w:hAnsi="Leelawadee" w:cs="Leelawadee"/>
+                <w:sz w:val="26"/>
+                <w:szCs w:val="26"/>
+              </w:rPr>
+              <w:t>USB 3.0</w:t>
+            </w:r>
+          </w:p>
+          <w:p>
+            <w:pPr>
+              <w:spacing w:line="276" w:lineRule="auto"/>
+              <w:rPr>
+                <w:rFonts w:ascii="Leelawadee" w:hAnsi="Leelawadee" w:cs="Leelawadee"/>
+                <w:sz w:val="26"/>
+                <w:szCs w:val="26"/>
+              </w:rPr>
+            </w:pPr>
+            <w:r>
+              <w:rPr>
+                <w:rFonts w:ascii="Leelawadee" w:hAnsi="Leelawadee" w:cs="Leelawadee"/>
+                <w:sz w:val="26"/>
+                <w:szCs w:val="26"/>
+              </w:rPr>
+              <w:t xml:space="preserve">Compatible Devices: </w:t>
+            </w:r>
+            <w:r>
+              <w:rPr>
+                <w:rFonts w:ascii="Leelawadee" w:hAnsi="Leelawadee" w:cs="Leelawadee"/>
+                <w:sz w:val="26"/>
+                <w:szCs w:val="26"/>
+              </w:rPr>
+              <w:t>Cellular Phones</w:t>
+            </w:r>
+          </w:p>
+          <w:p>
+            <w:pPr>
+              <w:spacing w:line="276" w:lineRule="auto"/>
+              <w:rPr>
+                <w:rFonts w:ascii="Leelawadee" w:hAnsi="Leelawadee" w:cs="Leelawadee"/>
+                <w:sz w:val="26"/>
+                <w:szCs w:val="26"/>
+              </w:rPr>
+            </w:pPr>
+            <w:r>
+              <w:rPr>
+                <w:rFonts w:ascii="Leelawadee" w:hAnsi="Leelawadee" w:cs="Leelawadee"/>
+                <w:sz w:val="26"/>
+                <w:szCs w:val="26"/>
+              </w:rPr>
+              <w:t xml:space="preserve">Compatible Phone Models: </w:t>
+            </w:r>
+            <w:r>
+              <w:rPr>
+                <w:rFonts w:ascii="Leelawadee" w:hAnsi="Leelawadee" w:cs="Leelawadee"/>
+                <w:sz w:val="26"/>
+                <w:szCs w:val="26"/>
+              </w:rPr>
+              <w:t>All TPE</w:t>
+            </w:r>
+          </w:p>
+          <w:p>
+            <w:pPr>
+              <w:spacing w:line="276" w:lineRule="auto"/>
+              <w:rPr>
+                <w:rFonts w:ascii="Leelawadee" w:hAnsi="Leelawadee" w:cs="Leelawadee"/>
+                <w:sz w:val="26"/>
+                <w:szCs w:val="26"/>
+              </w:rPr>
+            </w:pPr>
+            <w:r>
+              <w:rPr>
+                <w:rFonts w:ascii="Leelawadee" w:hAnsi="Leelawadee" w:cs="Leelawadee"/>
+                <w:sz w:val="26"/>
+                <w:szCs w:val="26"/>
+              </w:rPr>
+              <w:t xml:space="preserve">Included Components: </w:t>
+            </w:r>
+            <w:r>
+              <w:rPr>
+                <w:rFonts w:ascii="Leelawadee" w:hAnsi="Leelawadee" w:cs="Leelawadee"/>
+                <w:sz w:val="26"/>
+                <w:szCs w:val="26"/>
+              </w:rPr>
+              <w:t>no included components</w:t>
+            </w:r>
+          </w:p>
+          <w:p>
+            <w:pPr>
+              <w:spacing w:line="276" w:lineRule="auto"/>
+              <w:rPr>
+                <w:rFonts w:ascii="Leelawadee" w:hAnsi="Leelawadee" w:cs="Leelawadee"/>
+                <w:sz w:val="26"/>
+                <w:szCs w:val="26"/>
+              </w:rPr>
+            </w:pPr>
+            <w:r>
+              <w:rPr>
+                <w:rFonts w:ascii="Leelawadee" w:hAnsi="Leelawadee" w:cs="Leelawadee"/>
+                <w:sz w:val="26"/>
+                <w:szCs w:val="26"/>
+              </w:rPr>
+              <w:t xml:space="preserve">Cable Length: </w:t>
+            </w:r>
+            <w:r>
+              <w:rPr>
+                <w:rFonts w:ascii="Leelawadee" w:hAnsi="Leelawadee" w:cs="Leelawadee"/>
+                <w:sz w:val="26"/>
+                <w:szCs w:val="26"/>
+              </w:rPr>
+              <w:t>1 Meters</w:t>
+            </w:r>
+          </w:p>
+          <w:p>
+            <w:pPr>
+              <w:spacing w:line="276" w:lineRule="auto"/>
+              <w:rPr>
+                <w:rFonts w:ascii="Leelawadee" w:hAnsi="Leelawadee" w:cs="Leelawadee"/>
+                <w:sz w:val="26"/>
+                <w:szCs w:val="26"/>
+              </w:rPr>
+            </w:pPr>
+            <w:r>
+              <w:rPr>
+                <w:rFonts w:ascii="Leelawadee" w:hAnsi="Leelawadee" w:cs="Leelawadee"/>
+                <w:sz w:val="26"/>
+                <w:szCs w:val="26"/>
+              </w:rPr>
+              <w:t xml:space="preserve">Special Features: </w:t>
+            </w:r>
+            <w:r>
+              <w:rPr>
+                <w:rFonts w:ascii="Leelawadee" w:hAnsi="Leelawadee" w:cs="Leelawadee"/>
+                <w:sz w:val="26"/>
+                <w:szCs w:val="26"/>
+              </w:rPr>
+              <w:t>Fast Charging</w:t>
+            </w:r>
+          </w:p>
+          <w:p>
+            <w:pPr>
+              <w:spacing w:line="276" w:lineRule="auto"/>
+              <w:rPr>
+                <w:rFonts w:ascii="Leelawadee" w:hAnsi="Leelawadee" w:cs="Leelawadee"/>
+                <w:sz w:val="26"/>
+                <w:szCs w:val="26"/>
+              </w:rPr>
+            </w:pPr>
+            <w:r>
+              <w:rPr>
+                <w:rFonts w:ascii="Leelawadee" w:hAnsi="Leelawadee" w:cs="Leelawadee"/>
+                <w:sz w:val="26"/>
+                <w:szCs w:val="26"/>
+              </w:rPr>
+              <w:t xml:space="preserve">Color: </w:t>
+            </w:r>
+            <w:r>
+              <w:rPr>
+                <w:rFonts w:ascii="Leelawadee" w:hAnsi="Leelawadee" w:cs="Leelawadee"/>
+                <w:sz w:val="26"/>
+                <w:szCs w:val="26"/>
+              </w:rPr>
+              <w:t>black</w:t>
+            </w:r>
+          </w:p>
+          <w:p>
+            <w:pPr>
+              <w:spacing w:line="276" w:lineRule="auto"/>
               <w:jc w:val="both"/>
               <w:rPr>
                 <w:rFonts w:ascii="Leelawadee" w:hAnsi="Leelawadee" w:cs="Leelawadee"/>
@@ -87,6 +415,22 @@
                 <w:szCs w:val="26"/>
               </w:rPr>
             </w:pPr>
+            <w:r>
+              <w:rPr>
+                <w:rFonts w:ascii="Leelawadee" w:hAnsi="Leelawadee" w:cs="Leelawadee"/>
+                <w:sz w:val="26"/>
+                <w:szCs w:val="26"/>
+              </w:rPr>
+              <w:t xml:space="preserve">Input Voltage: </w:t>
+            </w:r>
+            <w:r>
+              <w:rPr>
+                <w:rFonts w:ascii="Leelawadee" w:hAnsi="Leelawadee" w:cs="Leelawadee"/>
+                <w:sz w:val="26"/>
+                <w:szCs w:val="26"/>
+              </w:rPr>
+              <w:t>240 Volts</w:t>
+            </w:r>
           </w:p>
         </w:tc>
       </w:tr>
@@ -144,10 +488,210 @@
               <w:spacing w:line="276" w:lineRule="auto"/>
               <w:rPr>
                 <w:rFonts w:ascii="Leelawadee" w:hAnsi="Leelawadee" w:cs="Leelawadee"/>
-                <w:sz w:val="26"/>
-                <w:szCs w:val="26"/>
-              </w:rPr>
-            </w:pPr>
+                <w:b/>
+                <w:bCs/>
+                <w:sz w:val="26"/>
+                <w:szCs w:val="26"/>
+              </w:rPr>
+            </w:pPr>
+            <w:r>
+              <w:rPr>
+                <w:rFonts w:ascii="Leelawadee" w:hAnsi="Leelawadee" w:cs="Leelawadee"/>
+                <w:b/>
+                <w:bCs/>
+                <w:sz w:val="26"/>
+                <w:szCs w:val="26"/>
+              </w:rPr>
+              <w:t>About this item</w:t>
+            </w:r>
+          </w:p>
+          <w:p>
+            <w:pPr>
+              <w:spacing w:line="276" w:lineRule="auto"/>
+              <w:rPr>
+                <w:rFonts w:ascii="Leelawadee" w:hAnsi="Leelawadee" w:cs="Leelawadee"/>
+                <w:sz w:val="26"/>
+                <w:szCs w:val="26"/>
+              </w:rPr>
+            </w:pPr>
+            <w:r>
+              <w:rPr>
+                <w:rFonts w:ascii="Leelawadee" w:hAnsi="Leelawadee" w:cs="Leelawadee"/>
+                <w:sz w:val="26"/>
+                <w:szCs w:val="26"/>
+              </w:rPr>
+              <w:t xml:space="preserve">* </w:t>
+            </w:r>
+            <w:r>
+              <w:rPr>
+                <w:rFonts w:ascii="Leelawadee" w:hAnsi="Leelawadee" w:cs="Leelawadee"/>
+                <w:sz w:val="26"/>
+                <w:szCs w:val="26"/>
+              </w:rPr>
+              <w:t>High Sp</w:t>
+            </w:r>
+            <w:r>
+              <w:rPr>
+                <w:rFonts w:ascii="Leelawadee" w:hAnsi="Leelawadee" w:cs="Leelawadee"/>
+                <w:sz w:val="26"/>
+                <w:szCs w:val="26"/>
+              </w:rPr>
+              <w:t xml:space="preserve">eed: Supports 25W Samsung </w:t>
+            </w:r>
+            <w:proofErr w:type="spellStart"/>
+            <w:r>
+              <w:rPr>
+                <w:rFonts w:ascii="Leelawadee" w:hAnsi="Leelawadee" w:cs="Leelawadee"/>
+                <w:sz w:val="26"/>
+                <w:szCs w:val="26"/>
+              </w:rPr>
+              <w:t xml:space="preserve">Super </w:t>
+            </w:r>
+            <w:r>
+              <w:rPr>
+                <w:rFonts w:ascii="Leelawadee" w:hAnsi="Leelawadee" w:cs="Leelawadee"/>
+                <w:sz w:val="26"/>
+                <w:szCs w:val="26"/>
+              </w:rPr>
+              <w:t>Fast</w:t>
+            </w:r>
+            <w:proofErr w:type="spellEnd"/>
+            <w:r>
+              <w:rPr>
+                <w:rFonts w:ascii="Leelawadee" w:hAnsi="Leelawadee" w:cs="Leelawadee"/>
+                <w:sz w:val="26"/>
+                <w:szCs w:val="26"/>
+              </w:rPr>
+              <w:t xml:space="preserve"> Charging in less than 1.5 hours to fully charge the Galaxy S22.</w:t>
+            </w:r>
+          </w:p>
+          <w:p>
+            <w:pPr>
+              <w:spacing w:line="276" w:lineRule="auto"/>
+              <w:rPr>
+                <w:rFonts w:ascii="Leelawadee" w:hAnsi="Leelawadee" w:cs="Leelawadee"/>
+                <w:sz w:val="26"/>
+                <w:szCs w:val="26"/>
+              </w:rPr>
+            </w:pPr>
+            <w:r>
+              <w:rPr>
+                <w:rFonts w:ascii="Leelawadee" w:hAnsi="Leelawadee" w:cs="Leelawadee"/>
+                <w:sz w:val="26"/>
+                <w:szCs w:val="26"/>
+              </w:rPr>
+              <w:t>Portable &amp; Powerful: The Anker 312 Charger 25W is 23% smaller than the original 25W USB-C charger. This gives you the same amount of power while taking up less space.</w:t>
+            </w:r>
+          </w:p>
+          <w:p>
+            <w:pPr>
+              <w:spacing w:line="276" w:lineRule="auto"/>
+              <w:rPr>
+                <w:rFonts w:ascii="Leelawadee" w:hAnsi="Leelawadee" w:cs="Leelawadee"/>
+                <w:sz w:val="26"/>
+                <w:szCs w:val="26"/>
+              </w:rPr>
+            </w:pPr>
+            <w:r>
+              <w:rPr>
+                <w:rFonts w:ascii="Leelawadee" w:hAnsi="Leelawadee" w:cs="Leelawadee"/>
+                <w:sz w:val="26"/>
+                <w:szCs w:val="26"/>
+              </w:rPr>
+              <w:t xml:space="preserve">* </w:t>
+            </w:r>
+            <w:r>
+              <w:rPr>
+                <w:rFonts w:ascii="Leelawadee" w:hAnsi="Leelawadee" w:cs="Leelawadee"/>
+                <w:sz w:val="26"/>
+                <w:szCs w:val="26"/>
+              </w:rPr>
+              <w:t>Ultimate Safety with Multi</w:t>
+            </w:r>
+            <w:r>
+              <w:rPr>
+                <w:rFonts w:ascii="Leelawadee" w:hAnsi="Leelawadee" w:cs="Leelawadee"/>
+                <w:sz w:val="26"/>
+                <w:szCs w:val="26"/>
+              </w:rPr>
+              <w:t xml:space="preserve"> </w:t>
+            </w:r>
+            <w:r>
+              <w:rPr>
+                <w:rFonts w:ascii="Leelawadee" w:hAnsi="Leelawadee" w:cs="Leelawadee"/>
+                <w:sz w:val="26"/>
+                <w:szCs w:val="26"/>
+              </w:rPr>
+              <w:t>Protect: Offers a total of 10 safety features such as short circuit protection, overvoltage protection and temperature control to protect you and your connected devices.</w:t>
+            </w:r>
+          </w:p>
+          <w:p>
+            <w:pPr>
+              <w:spacing w:line="276" w:lineRule="auto"/>
+              <w:rPr>
+                <w:rFonts w:ascii="Leelawadee" w:hAnsi="Leelawadee" w:cs="Leelawadee"/>
+                <w:sz w:val="26"/>
+                <w:szCs w:val="26"/>
+              </w:rPr>
+            </w:pPr>
+            <w:r>
+              <w:rPr>
+                <w:rFonts w:ascii="Leelawadee" w:hAnsi="Leelawadee" w:cs="Leelawadee"/>
+                <w:sz w:val="26"/>
+                <w:szCs w:val="26"/>
+              </w:rPr>
+              <w:t xml:space="preserve">* </w:t>
+            </w:r>
+            <w:r>
+              <w:rPr>
+                <w:rFonts w:ascii="Leelawadee" w:hAnsi="Leelawadee" w:cs="Leelawadee"/>
+                <w:sz w:val="26"/>
+                <w:szCs w:val="26"/>
+              </w:rPr>
+              <w:t>Universal Compatibility: Equipped with Power</w:t>
+            </w:r>
+            <w:r>
+              <w:rPr>
+                <w:rFonts w:ascii="Leelawadee" w:hAnsi="Leelawadee" w:cs="Leelawadee"/>
+                <w:sz w:val="26"/>
+                <w:szCs w:val="26"/>
+              </w:rPr>
+              <w:t xml:space="preserve"> </w:t>
+            </w:r>
+            <w:r>
+              <w:rPr>
+                <w:rFonts w:ascii="Leelawadee" w:hAnsi="Leelawadee" w:cs="Leelawadee"/>
+                <w:sz w:val="26"/>
+                <w:szCs w:val="26"/>
+              </w:rPr>
+              <w:t>IQ 3.0 technology, it provides optimized charging for almost all mobile devices, including phones, tablets and other mobile devices.</w:t>
+            </w:r>
+          </w:p>
+          <w:p>
+            <w:pPr>
+              <w:spacing w:line="276" w:lineRule="auto"/>
+              <w:rPr>
+                <w:rFonts w:ascii="Leelawadee" w:hAnsi="Leelawadee" w:cs="Leelawadee"/>
+                <w:sz w:val="26"/>
+                <w:szCs w:val="26"/>
+              </w:rPr>
+            </w:pPr>
+            <w:r>
+              <w:rPr>
+                <w:rFonts w:ascii="Leelawadee" w:hAnsi="Leelawadee" w:cs="Leelawadee"/>
+                <w:sz w:val="26"/>
+                <w:szCs w:val="26"/>
+              </w:rPr>
+              <w:t xml:space="preserve">* </w:t>
+            </w:r>
+            <w:r>
+              <w:rPr>
+                <w:rFonts w:ascii="Leelawadee" w:hAnsi="Leelawadee" w:cs="Leelawadee"/>
+                <w:sz w:val="26"/>
+                <w:szCs w:val="26"/>
+              </w:rPr>
+              <w:t>What You Get: Anker 312 Charger 25W, welcome guide. (cable not included).</w:t>
+            </w:r>
           </w:p>
         </w:tc>
       </w:tr>
@@ -201,6 +745,14 @@
                 <w:szCs w:val="26"/>
               </w:rPr>
             </w:pPr>
+            <w:r>
+              <w:rPr>
+                <w:rFonts w:ascii="Leelawadee" w:hAnsi="Leelawadee" w:cs="Leelawadee"/>
+                <w:sz w:val="26"/>
+                <w:szCs w:val="26"/>
+              </w:rPr>
+              <w:t>Xiaomi Redmi VXN4305GL Power Bank 10000mAh with Four Ports, High Capacity, Fast Charging, and Compact Design for Reliable and Convenient Power Supply on the Go in Black</w:t>
+            </w:r>
           </w:p>
         </w:tc>
         <w:tc>
@@ -213,6 +765,297 @@
           <w:p>
             <w:pPr>
               <w:spacing w:line="276" w:lineRule="auto"/>
+              <w:rPr>
+                <w:rFonts w:ascii="Leelawadee" w:hAnsi="Leelawadee" w:cs="Leelawadee"/>
+                <w:sz w:val="26"/>
+                <w:szCs w:val="26"/>
+              </w:rPr>
+            </w:pPr>
+            <w:r>
+              <w:rPr>
+                <w:rFonts w:ascii="Leelawadee" w:hAnsi="Leelawadee" w:cs="Leelawadee"/>
+                <w:sz w:val="26"/>
+                <w:szCs w:val="26"/>
+              </w:rPr>
+              <w:t>EGP777.00</w:t>
+            </w:r>
+          </w:p>
+          <w:p>
+            <w:pPr>
+              <w:spacing w:line="276" w:lineRule="auto"/>
+              <w:rPr>
+                <w:rFonts w:ascii="Leelawadee" w:hAnsi="Leelawadee" w:cs="Leelawadee"/>
+                <w:sz w:val="26"/>
+                <w:szCs w:val="26"/>
+              </w:rPr>
+            </w:pPr>
+            <w:r>
+              <w:rPr>
+                <w:rFonts w:ascii="Leelawadee" w:hAnsi="Leelawadee" w:cs="Leelawadee"/>
+                <w:sz w:val="26"/>
+                <w:szCs w:val="26"/>
+              </w:rPr>
+              <w:t xml:space="preserve">Connector Type: </w:t>
+            </w:r>
+            <w:proofErr w:type="spellStart"/>
+            <w:r>
+              <w:rPr>
+                <w:rFonts w:ascii="Leelawadee" w:hAnsi="Leelawadee" w:cs="Leelawadee"/>
+                <w:sz w:val="26"/>
+                <w:szCs w:val="26"/>
+              </w:rPr>
+              <w:t>usb</w:t>
+            </w:r>
+            <w:proofErr w:type="spellEnd"/>
+          </w:p>
+          <w:p>
+            <w:pPr>
+              <w:spacing w:line="276" w:lineRule="auto"/>
+              <w:rPr>
+                <w:rFonts w:ascii="Leelawadee" w:hAnsi="Leelawadee" w:cs="Leelawadee"/>
+                <w:sz w:val="26"/>
+                <w:szCs w:val="26"/>
+              </w:rPr>
+            </w:pPr>
+            <w:r>
+              <w:rPr>
+                <w:rFonts w:ascii="Leelawadee" w:hAnsi="Leelawadee" w:cs="Leelawadee"/>
+                <w:sz w:val="26"/>
+                <w:szCs w:val="26"/>
+              </w:rPr>
+              <w:t>Brand Name</w:t>
+            </w:r>
+            <w:r>
+              <w:rPr>
+                <w:rFonts w:ascii="Leelawadee" w:hAnsi="Leelawadee" w:cs="Leelawadee"/>
+                <w:sz w:val="26"/>
+                <w:szCs w:val="26"/>
+              </w:rPr>
+              <w:t xml:space="preserve">: </w:t>
+            </w:r>
+            <w:r>
+              <w:rPr>
+                <w:rFonts w:ascii="Leelawadee" w:hAnsi="Leelawadee" w:cs="Leelawadee"/>
+                <w:sz w:val="26"/>
+                <w:szCs w:val="26"/>
+              </w:rPr>
+              <w:t>Xiaomi</w:t>
+            </w:r>
+          </w:p>
+          <w:p>
+            <w:pPr>
+              <w:spacing w:line="276" w:lineRule="auto"/>
+              <w:rPr>
+                <w:rFonts w:ascii="Leelawadee" w:hAnsi="Leelawadee" w:cs="Leelawadee"/>
+                <w:sz w:val="26"/>
+                <w:szCs w:val="26"/>
+              </w:rPr>
+            </w:pPr>
+            <w:r>
+              <w:rPr>
+                <w:rFonts w:ascii="Leelawadee" w:hAnsi="Leelawadee" w:cs="Leelawadee"/>
+                <w:sz w:val="26"/>
+                <w:szCs w:val="26"/>
+              </w:rPr>
+              <w:t xml:space="preserve">Battery Capacity: </w:t>
+            </w:r>
+            <w:r>
+              <w:rPr>
+                <w:rFonts w:ascii="Leelawadee" w:hAnsi="Leelawadee" w:cs="Leelawadee"/>
+                <w:sz w:val="26"/>
+                <w:szCs w:val="26"/>
+              </w:rPr>
+              <w:t>10000 Milliamp Hours</w:t>
+            </w:r>
+          </w:p>
+          <w:p>
+            <w:pPr>
+              <w:spacing w:line="276" w:lineRule="auto"/>
+              <w:rPr>
+                <w:rFonts w:ascii="Leelawadee" w:hAnsi="Leelawadee" w:cs="Leelawadee"/>
+                <w:sz w:val="26"/>
+                <w:szCs w:val="26"/>
+              </w:rPr>
+            </w:pPr>
+            <w:r>
+              <w:rPr>
+                <w:rFonts w:ascii="Leelawadee" w:hAnsi="Leelawadee" w:cs="Leelawadee"/>
+                <w:sz w:val="26"/>
+                <w:szCs w:val="26"/>
+              </w:rPr>
+              <w:t>Color</w:t>
+            </w:r>
+            <w:r>
+              <w:rPr>
+                <w:rFonts w:ascii="Leelawadee" w:hAnsi="Leelawadee" w:cs="Leelawadee"/>
+                <w:sz w:val="26"/>
+                <w:szCs w:val="26"/>
+              </w:rPr>
+              <w:tab/>
+              <w:t>Black</w:t>
+            </w:r>
+          </w:p>
+          <w:p>
+            <w:pPr>
+              <w:spacing w:line="276" w:lineRule="auto"/>
+              <w:rPr>
+                <w:rFonts w:ascii="Leelawadee" w:hAnsi="Leelawadee" w:cs="Leelawadee"/>
+                <w:sz w:val="26"/>
+                <w:szCs w:val="26"/>
+              </w:rPr>
+            </w:pPr>
+            <w:r>
+              <w:rPr>
+                <w:rFonts w:ascii="Leelawadee" w:hAnsi="Leelawadee" w:cs="Leelawadee"/>
+                <w:sz w:val="26"/>
+                <w:szCs w:val="26"/>
+              </w:rPr>
+              <w:lastRenderedPageBreak/>
+              <w:t xml:space="preserve">Special Features: </w:t>
+            </w:r>
+            <w:r>
+              <w:rPr>
+                <w:rFonts w:ascii="Leelawadee" w:hAnsi="Leelawadee" w:cs="Leelawadee"/>
+                <w:sz w:val="26"/>
+                <w:szCs w:val="26"/>
+              </w:rPr>
+              <w:t>Fast Charging</w:t>
+            </w:r>
+          </w:p>
+          <w:p>
+            <w:pPr>
+              <w:spacing w:line="276" w:lineRule="auto"/>
+              <w:rPr>
+                <w:rFonts w:ascii="Leelawadee" w:hAnsi="Leelawadee" w:cs="Leelawadee"/>
+                <w:sz w:val="26"/>
+                <w:szCs w:val="26"/>
+              </w:rPr>
+            </w:pPr>
+            <w:r>
+              <w:rPr>
+                <w:rFonts w:ascii="Leelawadee" w:hAnsi="Leelawadee" w:cs="Leelawadee"/>
+                <w:sz w:val="26"/>
+                <w:szCs w:val="26"/>
+              </w:rPr>
+              <w:t>Battery Cell Composition</w:t>
+            </w:r>
+            <w:r>
+              <w:rPr>
+                <w:rFonts w:ascii="Leelawadee" w:hAnsi="Leelawadee" w:cs="Leelawadee"/>
+                <w:sz w:val="26"/>
+                <w:szCs w:val="26"/>
+              </w:rPr>
+              <w:tab/>
+              <w:t>Lithium Polymer</w:t>
+            </w:r>
+          </w:p>
+          <w:p>
+            <w:pPr>
+              <w:spacing w:line="276" w:lineRule="auto"/>
+              <w:rPr>
+                <w:rFonts w:ascii="Leelawadee" w:hAnsi="Leelawadee" w:cs="Leelawadee"/>
+                <w:sz w:val="26"/>
+                <w:szCs w:val="26"/>
+              </w:rPr>
+            </w:pPr>
+            <w:r>
+              <w:rPr>
+                <w:rFonts w:ascii="Leelawadee" w:hAnsi="Leelawadee" w:cs="Leelawadee"/>
+                <w:sz w:val="26"/>
+                <w:szCs w:val="26"/>
+              </w:rPr>
+              <w:t xml:space="preserve">Recommended Uses </w:t>
+            </w:r>
+            <w:proofErr w:type="gramStart"/>
+            <w:r>
+              <w:rPr>
+                <w:rFonts w:ascii="Leelawadee" w:hAnsi="Leelawadee" w:cs="Leelawadee"/>
+                <w:sz w:val="26"/>
+                <w:szCs w:val="26"/>
+              </w:rPr>
+              <w:t>For</w:t>
+            </w:r>
+            <w:proofErr w:type="gramEnd"/>
+            <w:r>
+              <w:rPr>
+                <w:rFonts w:ascii="Leelawadee" w:hAnsi="Leelawadee" w:cs="Leelawadee"/>
+                <w:sz w:val="26"/>
+                <w:szCs w:val="26"/>
+              </w:rPr>
+              <w:t xml:space="preserve"> Product: </w:t>
+            </w:r>
+            <w:r>
+              <w:rPr>
+                <w:rFonts w:ascii="Leelawadee" w:hAnsi="Leelawadee" w:cs="Leelawadee"/>
+                <w:sz w:val="26"/>
+                <w:szCs w:val="26"/>
+              </w:rPr>
+              <w:t>Electronics</w:t>
+            </w:r>
+          </w:p>
+          <w:p>
+            <w:pPr>
+              <w:spacing w:line="276" w:lineRule="auto"/>
+              <w:rPr>
+                <w:rFonts w:ascii="Leelawadee" w:hAnsi="Leelawadee" w:cs="Leelawadee"/>
+                <w:sz w:val="26"/>
+                <w:szCs w:val="26"/>
+              </w:rPr>
+            </w:pPr>
+            <w:r>
+              <w:rPr>
+                <w:rFonts w:ascii="Leelawadee" w:hAnsi="Leelawadee" w:cs="Leelawadee"/>
+                <w:sz w:val="26"/>
+                <w:szCs w:val="26"/>
+              </w:rPr>
+              <w:t xml:space="preserve">Power Source: </w:t>
+            </w:r>
+            <w:r>
+              <w:rPr>
+                <w:rFonts w:ascii="Leelawadee" w:hAnsi="Leelawadee" w:cs="Leelawadee"/>
+                <w:sz w:val="26"/>
+                <w:szCs w:val="26"/>
+              </w:rPr>
+              <w:t>Battery Powered</w:t>
+            </w:r>
+          </w:p>
+          <w:p>
+            <w:pPr>
+              <w:spacing w:line="276" w:lineRule="auto"/>
+              <w:rPr>
+                <w:rFonts w:ascii="Leelawadee" w:hAnsi="Leelawadee" w:cs="Leelawadee"/>
+                <w:sz w:val="26"/>
+                <w:szCs w:val="26"/>
+              </w:rPr>
+            </w:pPr>
+            <w:r>
+              <w:rPr>
+                <w:rFonts w:ascii="Leelawadee" w:hAnsi="Leelawadee" w:cs="Leelawadee"/>
+                <w:sz w:val="26"/>
+                <w:szCs w:val="26"/>
+              </w:rPr>
+              <w:t>Item Weight</w:t>
+            </w:r>
+            <w:r>
+              <w:rPr>
+                <w:rFonts w:ascii="Leelawadee" w:hAnsi="Leelawadee" w:cs="Leelawadee"/>
+                <w:sz w:val="26"/>
+                <w:szCs w:val="26"/>
+              </w:rPr>
+              <w:t xml:space="preserve">: </w:t>
+            </w:r>
+            <w:r>
+              <w:rPr>
+                <w:rFonts w:ascii="Leelawadee" w:hAnsi="Leelawadee" w:cs="Leelawadee"/>
+                <w:sz w:val="26"/>
+                <w:szCs w:val="26"/>
+              </w:rPr>
+              <w:t>200 Grams</w:t>
+            </w:r>
+          </w:p>
+          <w:p>
+            <w:pPr>
+              <w:spacing w:line="276" w:lineRule="auto"/>
               <w:jc w:val="both"/>
               <w:rPr>
                 <w:rFonts w:ascii="Leelawadee" w:hAnsi="Leelawadee" w:cs="Leelawadee"/>
@@ -220,6 +1063,30 @@
                 <w:szCs w:val="26"/>
               </w:rPr>
             </w:pPr>
+            <w:r>
+              <w:rPr>
+                <w:rFonts w:ascii="Leelawadee" w:hAnsi="Leelawadee" w:cs="Leelawadee"/>
+                <w:sz w:val="26"/>
+                <w:szCs w:val="26"/>
+              </w:rPr>
+              <w:t>It</w:t>
+            </w:r>
+            <w:r>
+              <w:rPr>
+                <w:rFonts w:ascii="Leelawadee" w:hAnsi="Leelawadee" w:cs="Leelawadee"/>
+                <w:sz w:val="26"/>
+                <w:szCs w:val="26"/>
+              </w:rPr>
+              <w:t xml:space="preserve">em Dimensions: L x W x Thickness </w:t>
+            </w:r>
+            <w:r>
+              <w:rPr>
+                <w:rFonts w:ascii="Leelawadee" w:hAnsi="Leelawadee" w:cs="Leelawadee"/>
+                <w:sz w:val="26"/>
+                <w:szCs w:val="26"/>
+              </w:rPr>
+              <w:t>10L x 3W x 5Th centimeters</w:t>
+            </w:r>
           </w:p>
         </w:tc>
       </w:tr>
@@ -275,6 +1142,198 @@
           <w:p>
             <w:pPr>
               <w:spacing w:line="276" w:lineRule="auto"/>
+              <w:rPr>
+                <w:rFonts w:ascii="Leelawadee" w:hAnsi="Leelawadee" w:cs="Leelawadee"/>
+                <w:sz w:val="26"/>
+                <w:szCs w:val="26"/>
+              </w:rPr>
+            </w:pPr>
+            <w:r>
+              <w:rPr>
+                <w:rFonts w:ascii="Leelawadee" w:hAnsi="Leelawadee" w:cs="Leelawadee"/>
+                <w:sz w:val="26"/>
+                <w:szCs w:val="26"/>
+              </w:rPr>
+              <w:t>About this item</w:t>
+            </w:r>
+          </w:p>
+          <w:p>
+            <w:pPr>
+              <w:pStyle w:val="ListParagraph"/>
+              <w:numPr>
+                <w:ilvl w:val="0"/>
+                <w:numId w:val="1"/>
+              </w:numPr>
+              <w:spacing w:line="276" w:lineRule="auto"/>
+              <w:ind w:left="403"/>
+              <w:rPr>
+                <w:rFonts w:ascii="Leelawadee" w:hAnsi="Leelawadee" w:cs="Leelawadee"/>
+                <w:sz w:val="26"/>
+                <w:szCs w:val="26"/>
+              </w:rPr>
+            </w:pPr>
+            <w:r>
+              <w:rPr>
+                <w:rFonts w:ascii="Leelawadee" w:hAnsi="Leelawadee" w:cs="Leelawadee"/>
+                <w:sz w:val="26"/>
+                <w:szCs w:val="26"/>
+              </w:rPr>
+              <w:t xml:space="preserve">The Xiaomi Redmi </w:t>
+            </w:r>
+            <w:proofErr w:type="spellStart"/>
+            <w:r>
+              <w:rPr>
+                <w:rFonts w:ascii="Leelawadee" w:hAnsi="Leelawadee" w:cs="Leelawadee"/>
+                <w:sz w:val="26"/>
+                <w:szCs w:val="26"/>
+              </w:rPr>
+              <w:t>Powerbank</w:t>
+            </w:r>
+            <w:proofErr w:type="spellEnd"/>
+            <w:r>
+              <w:rPr>
+                <w:rFonts w:ascii="Leelawadee" w:hAnsi="Leelawadee" w:cs="Leelawadee"/>
+                <w:sz w:val="26"/>
+                <w:szCs w:val="26"/>
+              </w:rPr>
+              <w:t xml:space="preserve"> is a great travel companion that allows you to have enough extra energy with you for your smart phone, camera, MP3 player and other </w:t>
+            </w:r>
+            <w:proofErr w:type="spellStart"/>
+            <w:r>
+              <w:rPr>
+                <w:rFonts w:ascii="Leelawadee" w:hAnsi="Leelawadee" w:cs="Leelawadee"/>
+                <w:sz w:val="26"/>
+                <w:szCs w:val="26"/>
+              </w:rPr>
+              <w:t>smalvxl</w:t>
+            </w:r>
+            <w:proofErr w:type="spellEnd"/>
+            <w:r>
+              <w:rPr>
+                <w:rFonts w:ascii="Leelawadee" w:hAnsi="Leelawadee" w:cs="Leelawadee"/>
+                <w:sz w:val="26"/>
+                <w:szCs w:val="26"/>
+              </w:rPr>
+              <w:t xml:space="preserve"> electronics.</w:t>
+            </w:r>
+          </w:p>
+          <w:p>
+            <w:pPr>
+              <w:pStyle w:val="ListParagraph"/>
+              <w:numPr>
+                <w:ilvl w:val="0"/>
+                <w:numId w:val="1"/>
+              </w:numPr>
+              <w:spacing w:line="276" w:lineRule="auto"/>
+              <w:ind w:left="403"/>
+              <w:rPr>
+                <w:rFonts w:ascii="Leelawadee" w:hAnsi="Leelawadee" w:cs="Leelawadee"/>
+                <w:sz w:val="26"/>
+                <w:szCs w:val="26"/>
+              </w:rPr>
+            </w:pPr>
+            <w:r>
+              <w:rPr>
+                <w:rFonts w:ascii="Leelawadee" w:hAnsi="Leelawadee" w:cs="Leelawadee"/>
+                <w:sz w:val="26"/>
+                <w:szCs w:val="26"/>
+              </w:rPr>
+              <w:t xml:space="preserve">The power bank capacity is 10,000 </w:t>
+            </w:r>
+            <w:proofErr w:type="spellStart"/>
+            <w:r>
+              <w:rPr>
+                <w:rFonts w:ascii="Leelawadee" w:hAnsi="Leelawadee" w:cs="Leelawadee"/>
+                <w:sz w:val="26"/>
+                <w:szCs w:val="26"/>
+              </w:rPr>
+              <w:t>mAh</w:t>
+            </w:r>
+            <w:proofErr w:type="spellEnd"/>
+            <w:r>
+              <w:rPr>
+                <w:rFonts w:ascii="Leelawadee" w:hAnsi="Leelawadee" w:cs="Leelawadee"/>
+                <w:sz w:val="26"/>
+                <w:szCs w:val="26"/>
+              </w:rPr>
+              <w:t>, allowing it to charge a regular phone 2-3 times depending on battery capacity.</w:t>
+            </w:r>
+          </w:p>
+          <w:p>
+            <w:pPr>
+              <w:pStyle w:val="ListParagraph"/>
+              <w:numPr>
+                <w:ilvl w:val="0"/>
+                <w:numId w:val="1"/>
+              </w:numPr>
+              <w:spacing w:line="276" w:lineRule="auto"/>
+              <w:ind w:left="403"/>
+              <w:rPr>
+                <w:rFonts w:ascii="Leelawadee" w:hAnsi="Leelawadee" w:cs="Leelawadee"/>
+                <w:sz w:val="26"/>
+                <w:szCs w:val="26"/>
+              </w:rPr>
+            </w:pPr>
+            <w:r>
+              <w:rPr>
+                <w:rFonts w:ascii="Leelawadee" w:hAnsi="Leelawadee" w:cs="Leelawadee"/>
+                <w:sz w:val="26"/>
+                <w:szCs w:val="26"/>
+              </w:rPr>
+              <w:t>It is equipped with a pair of USB-A outputs, so you can charge up to two devices at a time.</w:t>
+            </w:r>
+          </w:p>
+          <w:p>
+            <w:pPr>
+              <w:pStyle w:val="ListParagraph"/>
+              <w:numPr>
+                <w:ilvl w:val="0"/>
+                <w:numId w:val="1"/>
+              </w:numPr>
+              <w:spacing w:line="276" w:lineRule="auto"/>
+              <w:ind w:left="403"/>
+              <w:rPr>
+                <w:rFonts w:ascii="Leelawadee" w:hAnsi="Leelawadee" w:cs="Leelawadee"/>
+                <w:sz w:val="26"/>
+                <w:szCs w:val="26"/>
+              </w:rPr>
+            </w:pPr>
+            <w:r>
+              <w:rPr>
+                <w:rFonts w:ascii="Leelawadee" w:hAnsi="Leelawadee" w:cs="Leelawadee"/>
+                <w:sz w:val="26"/>
+                <w:szCs w:val="26"/>
+              </w:rPr>
+              <w:t xml:space="preserve">There are also two </w:t>
+            </w:r>
+            <w:proofErr w:type="spellStart"/>
+            <w:r>
+              <w:rPr>
+                <w:rFonts w:ascii="Leelawadee" w:hAnsi="Leelawadee" w:cs="Leelawadee"/>
+                <w:sz w:val="26"/>
+                <w:szCs w:val="26"/>
+              </w:rPr>
+              <w:t>microUSB</w:t>
+            </w:r>
+            <w:proofErr w:type="spellEnd"/>
+            <w:r>
+              <w:rPr>
+                <w:rFonts w:ascii="Leelawadee" w:hAnsi="Leelawadee" w:cs="Leelawadee"/>
+                <w:sz w:val="26"/>
+                <w:szCs w:val="26"/>
+              </w:rPr>
+              <w:t xml:space="preserve"> and USB-C input connectors. Power bank is made of high quality Li-polymer cells, which are characterized by long life.</w:t>
+            </w:r>
+          </w:p>
+          <w:p>
+            <w:pPr>
+              <w:pStyle w:val="ListParagraph"/>
+              <w:numPr>
+                <w:ilvl w:val="0"/>
+                <w:numId w:val="1"/>
+              </w:numPr>
+              <w:spacing w:line="276" w:lineRule="auto"/>
+              <w:ind w:left="403"/>
               <w:jc w:val="both"/>
               <w:rPr>
                 <w:rFonts w:ascii="Leelawadee" w:hAnsi="Leelawadee" w:cs="Leelawadee"/>
@@ -282,6 +1341,14 @@
                 <w:szCs w:val="26"/>
               </w:rPr>
             </w:pPr>
+            <w:r>
+              <w:rPr>
+                <w:rFonts w:ascii="Leelawadee" w:hAnsi="Leelawadee" w:cs="Leelawadee"/>
+                <w:sz w:val="26"/>
+                <w:szCs w:val="26"/>
+              </w:rPr>
+              <w:t>The minimalist design allows you to keep your energy store with you at all times.</w:t>
+            </w:r>
           </w:p>
         </w:tc>
       </w:tr>
@@ -336,6 +1403,32 @@
                 <w:szCs w:val="26"/>
               </w:rPr>
             </w:pPr>
+            <w:r>
+              <w:rPr>
+                <w:rFonts w:ascii="Leelawadee" w:hAnsi="Leelawadee" w:cs="Leelawadee"/>
+                <w:sz w:val="26"/>
+                <w:szCs w:val="26"/>
+              </w:rPr>
+              <w:t xml:space="preserve">Anker USB C Charger, 20W Fast Charger with Foldable Plug, </w:t>
+            </w:r>
+            <w:proofErr w:type="spellStart"/>
+            <w:r>
+              <w:rPr>
+                <w:rFonts w:ascii="Leelawadee" w:hAnsi="Leelawadee" w:cs="Leelawadee"/>
+                <w:sz w:val="26"/>
+                <w:szCs w:val="26"/>
+              </w:rPr>
+              <w:t>PowerPort</w:t>
+            </w:r>
+            <w:proofErr w:type="spellEnd"/>
+            <w:r>
+              <w:rPr>
+                <w:rFonts w:ascii="Leelawadee" w:hAnsi="Leelawadee" w:cs="Leelawadee"/>
+                <w:sz w:val="26"/>
+                <w:szCs w:val="26"/>
+              </w:rPr>
+              <w:t xml:space="preserve"> III 20W Cube Charger for iPhone 14/14 Plus/14 Pro/14 Pro Max/13, Galaxy, Pixel 4/3, iPad/iPad Mini, Charging Cable is not included</w:t>
+            </w:r>
           </w:p>
         </w:tc>
         <w:tc>
@@ -354,6 +1447,284 @@
                 <w:szCs w:val="26"/>
               </w:rPr>
             </w:pPr>
+            <w:r>
+              <w:rPr>
+                <w:rFonts w:ascii="Leelawadee" w:hAnsi="Leelawadee" w:cs="Leelawadee"/>
+                <w:sz w:val="26"/>
+                <w:szCs w:val="26"/>
+              </w:rPr>
+              <w:t>EGP379.00</w:t>
+            </w:r>
+          </w:p>
+          <w:p>
+            <w:pPr>
+              <w:spacing w:line="276" w:lineRule="auto"/>
+              <w:rPr>
+                <w:rFonts w:ascii="Leelawadee" w:hAnsi="Leelawadee" w:cs="Leelawadee"/>
+                <w:sz w:val="26"/>
+                <w:szCs w:val="26"/>
+              </w:rPr>
+            </w:pPr>
+            <w:r>
+              <w:rPr>
+                <w:rFonts w:ascii="Leelawadee" w:hAnsi="Leelawadee" w:cs="Leelawadee"/>
+                <w:sz w:val="26"/>
+                <w:szCs w:val="26"/>
+              </w:rPr>
+              <w:t>Brand Name</w:t>
+            </w:r>
+            <w:r>
+              <w:rPr>
+                <w:rFonts w:ascii="Leelawadee" w:hAnsi="Leelawadee" w:cs="Leelawadee"/>
+                <w:sz w:val="26"/>
+                <w:szCs w:val="26"/>
+              </w:rPr>
+              <w:tab/>
+            </w:r>
+            <w:r>
+              <w:rPr>
+                <w:rFonts w:ascii="Leelawadee" w:hAnsi="Leelawadee" w:cs="Leelawadee"/>
+                <w:sz w:val="26"/>
+                <w:szCs w:val="26"/>
+              </w:rPr>
+              <w:t xml:space="preserve">: </w:t>
+            </w:r>
+            <w:r>
+              <w:rPr>
+                <w:rFonts w:ascii="Leelawadee" w:hAnsi="Leelawadee" w:cs="Leelawadee"/>
+                <w:sz w:val="26"/>
+                <w:szCs w:val="26"/>
+              </w:rPr>
+              <w:t>Anker</w:t>
+            </w:r>
+          </w:p>
+          <w:p>
+            <w:pPr>
+              <w:spacing w:line="276" w:lineRule="auto"/>
+              <w:rPr>
+                <w:rFonts w:ascii="Leelawadee" w:hAnsi="Leelawadee" w:cs="Leelawadee"/>
+                <w:sz w:val="26"/>
+                <w:szCs w:val="26"/>
+              </w:rPr>
+            </w:pPr>
+            <w:r>
+              <w:rPr>
+                <w:rFonts w:ascii="Leelawadee" w:hAnsi="Leelawadee" w:cs="Leelawadee"/>
+                <w:sz w:val="26"/>
+                <w:szCs w:val="26"/>
+              </w:rPr>
+              <w:t>Connectivity Technology</w:t>
+            </w:r>
+            <w:r>
+              <w:rPr>
+                <w:rFonts w:ascii="Leelawadee" w:hAnsi="Leelawadee" w:cs="Leelawadee"/>
+                <w:sz w:val="26"/>
+                <w:szCs w:val="26"/>
+              </w:rPr>
+              <w:tab/>
+              <w:t>USB</w:t>
+            </w:r>
+          </w:p>
+          <w:p>
+            <w:pPr>
+              <w:spacing w:line="276" w:lineRule="auto"/>
+              <w:rPr>
+                <w:rFonts w:ascii="Leelawadee" w:hAnsi="Leelawadee" w:cs="Leelawadee"/>
+                <w:sz w:val="26"/>
+                <w:szCs w:val="26"/>
+              </w:rPr>
+            </w:pPr>
+            <w:r>
+              <w:rPr>
+                <w:rFonts w:ascii="Leelawadee" w:hAnsi="Leelawadee" w:cs="Leelawadee"/>
+                <w:sz w:val="26"/>
+                <w:szCs w:val="26"/>
+              </w:rPr>
+              <w:t xml:space="preserve">Connector Type: </w:t>
+            </w:r>
+            <w:r>
+              <w:rPr>
+                <w:rFonts w:ascii="Leelawadee" w:hAnsi="Leelawadee" w:cs="Leelawadee"/>
+                <w:sz w:val="26"/>
+                <w:szCs w:val="26"/>
+              </w:rPr>
+              <w:t>USB Type C</w:t>
+            </w:r>
+          </w:p>
+          <w:p>
+            <w:pPr>
+              <w:spacing w:line="276" w:lineRule="auto"/>
+              <w:rPr>
+                <w:rFonts w:ascii="Leelawadee" w:hAnsi="Leelawadee" w:cs="Leelawadee"/>
+                <w:sz w:val="26"/>
+                <w:szCs w:val="26"/>
+              </w:rPr>
+            </w:pPr>
+            <w:r>
+              <w:rPr>
+                <w:rFonts w:ascii="Leelawadee" w:hAnsi="Leelawadee" w:cs="Leelawadee"/>
+                <w:sz w:val="26"/>
+                <w:szCs w:val="26"/>
+              </w:rPr>
+              <w:t xml:space="preserve">Compatible Devices: </w:t>
+            </w:r>
+            <w:r>
+              <w:rPr>
+                <w:rFonts w:ascii="Leelawadee" w:hAnsi="Leelawadee" w:cs="Leelawadee"/>
+                <w:sz w:val="26"/>
+                <w:szCs w:val="26"/>
+              </w:rPr>
+              <w:t>Tablets</w:t>
+            </w:r>
+          </w:p>
+          <w:p>
+            <w:pPr>
+              <w:spacing w:line="276" w:lineRule="auto"/>
+              <w:rPr>
+                <w:rFonts w:ascii="Leelawadee" w:hAnsi="Leelawadee" w:cs="Leelawadee"/>
+                <w:sz w:val="26"/>
+                <w:szCs w:val="26"/>
+              </w:rPr>
+            </w:pPr>
+            <w:r>
+              <w:rPr>
+                <w:rFonts w:ascii="Leelawadee" w:hAnsi="Leelawadee" w:cs="Leelawadee"/>
+                <w:sz w:val="26"/>
+                <w:szCs w:val="26"/>
+              </w:rPr>
+              <w:t xml:space="preserve">Compatible Phone Models: </w:t>
+            </w:r>
+            <w:r>
+              <w:rPr>
+                <w:rFonts w:ascii="Leelawadee" w:hAnsi="Leelawadee" w:cs="Leelawadee"/>
+                <w:sz w:val="26"/>
+                <w:szCs w:val="26"/>
+              </w:rPr>
+              <w:t xml:space="preserve">iPhone 14/14 Plus/14 Pro/14 Pro Max/13, Galaxy, Pixels 4/3, </w:t>
+            </w:r>
+            <w:proofErr w:type="spellStart"/>
+            <w:r>
+              <w:rPr>
+                <w:rFonts w:ascii="Leelawadee" w:hAnsi="Leelawadee" w:cs="Leelawadee"/>
+                <w:sz w:val="26"/>
+                <w:szCs w:val="26"/>
+              </w:rPr>
+              <w:t>Ipad</w:t>
+            </w:r>
+            <w:proofErr w:type="spellEnd"/>
+            <w:r>
+              <w:rPr>
+                <w:rFonts w:ascii="Leelawadee" w:hAnsi="Leelawadee" w:cs="Leelawadee"/>
+                <w:sz w:val="26"/>
+                <w:szCs w:val="26"/>
+              </w:rPr>
+              <w:t>/iPad Mini</w:t>
+            </w:r>
+          </w:p>
+          <w:p>
+            <w:pPr>
+              <w:spacing w:line="276" w:lineRule="auto"/>
+              <w:rPr>
+                <w:rFonts w:ascii="Leelawadee" w:hAnsi="Leelawadee" w:cs="Leelawadee"/>
+                <w:sz w:val="26"/>
+                <w:szCs w:val="26"/>
+              </w:rPr>
+            </w:pPr>
+            <w:r>
+              <w:rPr>
+                <w:rFonts w:ascii="Leelawadee" w:hAnsi="Leelawadee" w:cs="Leelawadee"/>
+                <w:sz w:val="26"/>
+                <w:szCs w:val="26"/>
+              </w:rPr>
+              <w:t xml:space="preserve">Included Components: </w:t>
+            </w:r>
+            <w:r>
+              <w:rPr>
+                <w:rFonts w:ascii="Leelawadee" w:hAnsi="Leelawadee" w:cs="Leelawadee"/>
+                <w:sz w:val="26"/>
+                <w:szCs w:val="26"/>
+              </w:rPr>
+              <w:t>Charging Port</w:t>
+            </w:r>
+          </w:p>
+          <w:p>
+            <w:pPr>
+              <w:spacing w:line="276" w:lineRule="auto"/>
+              <w:rPr>
+                <w:rFonts w:ascii="Leelawadee" w:hAnsi="Leelawadee" w:cs="Leelawadee"/>
+                <w:sz w:val="26"/>
+                <w:szCs w:val="26"/>
+              </w:rPr>
+            </w:pPr>
+            <w:r>
+              <w:rPr>
+                <w:rFonts w:ascii="Leelawadee" w:hAnsi="Leelawadee" w:cs="Leelawadee"/>
+                <w:sz w:val="26"/>
+                <w:szCs w:val="26"/>
+              </w:rPr>
+              <w:t xml:space="preserve">Special Features: </w:t>
+            </w:r>
+            <w:r>
+              <w:rPr>
+                <w:rFonts w:ascii="Leelawadee" w:hAnsi="Leelawadee" w:cs="Leelawadee"/>
+                <w:sz w:val="26"/>
+                <w:szCs w:val="26"/>
+              </w:rPr>
+              <w:t>Lightweight Design</w:t>
+            </w:r>
+          </w:p>
+          <w:p>
+            <w:pPr>
+              <w:spacing w:line="276" w:lineRule="auto"/>
+              <w:rPr>
+                <w:rFonts w:ascii="Leelawadee" w:hAnsi="Leelawadee" w:cs="Leelawadee"/>
+                <w:sz w:val="26"/>
+                <w:szCs w:val="26"/>
+              </w:rPr>
+            </w:pPr>
+            <w:r>
+              <w:rPr>
+                <w:rFonts w:ascii="Leelawadee" w:hAnsi="Leelawadee" w:cs="Leelawadee"/>
+                <w:sz w:val="26"/>
+                <w:szCs w:val="26"/>
+              </w:rPr>
+              <w:t xml:space="preserve">Color: </w:t>
+            </w:r>
+            <w:r>
+              <w:rPr>
+                <w:rFonts w:ascii="Leelawadee" w:hAnsi="Leelawadee" w:cs="Leelawadee"/>
+                <w:sz w:val="26"/>
+                <w:szCs w:val="26"/>
+              </w:rPr>
+              <w:t>White</w:t>
+            </w:r>
+          </w:p>
+          <w:p>
+            <w:pPr>
+              <w:spacing w:line="276" w:lineRule="auto"/>
+              <w:rPr>
+                <w:rFonts w:ascii="Leelawadee" w:hAnsi="Leelawadee" w:cs="Leelawadee"/>
+                <w:sz w:val="26"/>
+                <w:szCs w:val="26"/>
+              </w:rPr>
+            </w:pPr>
+            <w:r>
+              <w:rPr>
+                <w:rFonts w:ascii="Leelawadee" w:hAnsi="Leelawadee" w:cs="Leelawadee"/>
+                <w:sz w:val="26"/>
+                <w:szCs w:val="26"/>
+              </w:rPr>
+              <w:lastRenderedPageBreak/>
+              <w:t xml:space="preserve">Input Voltage: </w:t>
+            </w:r>
+            <w:r>
+              <w:rPr>
+                <w:rFonts w:ascii="Leelawadee" w:hAnsi="Leelawadee" w:cs="Leelawadee"/>
+                <w:sz w:val="26"/>
+                <w:szCs w:val="26"/>
+              </w:rPr>
+              <w:t>220 Volts</w:t>
+            </w:r>
           </w:p>
         </w:tc>
       </w:tr>
@@ -401,6 +1772,532 @@
         <w:tc>
           <w:tcPr>
             <w:tcW w:w="8329" w:type="dxa"/>
+          </w:tcPr>
+          <w:p>
+            <w:pPr>
+              <w:spacing w:line="276" w:lineRule="auto"/>
+              <w:rPr>
+                <w:rFonts w:ascii="Leelawadee" w:hAnsi="Leelawadee" w:cs="Leelawadee"/>
+                <w:sz w:val="26"/>
+                <w:szCs w:val="26"/>
+              </w:rPr>
+            </w:pPr>
+            <w:r>
+              <w:rPr>
+                <w:rFonts w:ascii="Leelawadee" w:hAnsi="Leelawadee" w:cs="Leelawadee"/>
+                <w:sz w:val="26"/>
+                <w:szCs w:val="26"/>
+              </w:rPr>
+              <w:t>About this item</w:t>
+            </w:r>
+          </w:p>
+          <w:p>
+            <w:pPr>
+              <w:pStyle w:val="ListParagraph"/>
+              <w:numPr>
+                <w:ilvl w:val="0"/>
+                <w:numId w:val="2"/>
+              </w:numPr>
+              <w:spacing w:line="276" w:lineRule="auto"/>
+              <w:ind w:left="403"/>
+              <w:rPr>
+                <w:rFonts w:ascii="Leelawadee" w:hAnsi="Leelawadee" w:cs="Leelawadee"/>
+                <w:sz w:val="26"/>
+                <w:szCs w:val="26"/>
+              </w:rPr>
+            </w:pPr>
+            <w:r>
+              <w:rPr>
+                <w:rFonts w:ascii="Leelawadee" w:hAnsi="Leelawadee" w:cs="Leelawadee"/>
+                <w:sz w:val="26"/>
+                <w:szCs w:val="26"/>
+              </w:rPr>
+              <w:t>The Anker Advantage: Join the 55 million powered by our leading technology</w:t>
+            </w:r>
+          </w:p>
+          <w:p>
+            <w:pPr>
+              <w:pStyle w:val="ListParagraph"/>
+              <w:numPr>
+                <w:ilvl w:val="0"/>
+                <w:numId w:val="2"/>
+              </w:numPr>
+              <w:spacing w:line="276" w:lineRule="auto"/>
+              <w:ind w:left="403"/>
+              <w:rPr>
+                <w:rFonts w:ascii="Leelawadee" w:hAnsi="Leelawadee" w:cs="Leelawadee"/>
+                <w:sz w:val="26"/>
+                <w:szCs w:val="26"/>
+              </w:rPr>
+            </w:pPr>
+            <w:r>
+              <w:rPr>
+                <w:rFonts w:ascii="Leelawadee" w:hAnsi="Leelawadee" w:cs="Leelawadee"/>
+                <w:sz w:val="26"/>
+                <w:szCs w:val="26"/>
+              </w:rPr>
+              <w:t>Charge Up to 3x Faster: Power up your iPhone 12 to 50% in less than half an hour—that’s 3x faster compared to an original 5W charger</w:t>
+            </w:r>
+          </w:p>
+          <w:p>
+            <w:pPr>
+              <w:pStyle w:val="ListParagraph"/>
+              <w:numPr>
+                <w:ilvl w:val="0"/>
+                <w:numId w:val="2"/>
+              </w:numPr>
+              <w:spacing w:line="276" w:lineRule="auto"/>
+              <w:ind w:left="403"/>
+              <w:rPr>
+                <w:rFonts w:ascii="Leelawadee" w:hAnsi="Leelawadee" w:cs="Leelawadee"/>
+                <w:sz w:val="26"/>
+                <w:szCs w:val="26"/>
+              </w:rPr>
+            </w:pPr>
+            <w:r>
+              <w:rPr>
+                <w:rFonts w:ascii="Leelawadee" w:hAnsi="Leelawadee" w:cs="Leelawadee"/>
+                <w:sz w:val="26"/>
+                <w:szCs w:val="26"/>
+              </w:rPr>
+              <w:t xml:space="preserve">Take Anywhere: Easily carry </w:t>
+            </w:r>
+            <w:proofErr w:type="spellStart"/>
+            <w:r>
+              <w:rPr>
+                <w:rFonts w:ascii="Leelawadee" w:hAnsi="Leelawadee" w:cs="Leelawadee"/>
+                <w:sz w:val="26"/>
+                <w:szCs w:val="26"/>
+              </w:rPr>
+              <w:t>PowerPort</w:t>
+            </w:r>
+            <w:proofErr w:type="spellEnd"/>
+            <w:r>
+              <w:rPr>
+                <w:rFonts w:ascii="Leelawadee" w:hAnsi="Leelawadee" w:cs="Leelawadee"/>
+                <w:sz w:val="26"/>
+                <w:szCs w:val="26"/>
+              </w:rPr>
+              <w:t xml:space="preserve"> III 20W Cube with you thanks to the compact design and foldaway charging prongs</w:t>
+            </w:r>
+          </w:p>
+          <w:p>
+            <w:pPr>
+              <w:pStyle w:val="ListParagraph"/>
+              <w:numPr>
+                <w:ilvl w:val="0"/>
+                <w:numId w:val="2"/>
+              </w:numPr>
+              <w:spacing w:line="276" w:lineRule="auto"/>
+              <w:ind w:left="403"/>
+              <w:rPr>
+                <w:rFonts w:ascii="Leelawadee" w:hAnsi="Leelawadee" w:cs="Leelawadee"/>
+                <w:sz w:val="26"/>
+                <w:szCs w:val="26"/>
+              </w:rPr>
+            </w:pPr>
+            <w:r>
+              <w:rPr>
+                <w:rFonts w:ascii="Leelawadee" w:hAnsi="Leelawadee" w:cs="Leelawadee"/>
+                <w:sz w:val="26"/>
+                <w:szCs w:val="26"/>
+              </w:rPr>
+              <w:t>Superior Safety: Equipped with a wide range of safety features including temperature control and current regulation to protect your connected devices</w:t>
+            </w:r>
+          </w:p>
+        </w:tc>
+      </w:tr>
+      <w:tr>
+        <w:tc>
+          <w:tcPr>
+            <w:tcW w:w="675" w:type="dxa"/>
+            <w:vMerge w:val="restart"/>
+          </w:tcPr>
+          <w:p>
+            <w:pPr>
+              <w:spacing w:line="276" w:lineRule="auto"/>
+              <w:jc w:val="center"/>
+              <w:rPr>
+                <w:rFonts w:ascii="Leelawadee" w:hAnsi="Leelawadee" w:cs="Leelawadee"/>
+                <w:b/>
+                <w:bCs/>
+                <w:sz w:val="26"/>
+                <w:szCs w:val="26"/>
+              </w:rPr>
+            </w:pPr>
+            <w:r>
+              <w:rPr>
+                <w:rFonts w:ascii="Leelawadee" w:hAnsi="Leelawadee" w:cs="Leelawadee"/>
+                <w:b/>
+                <w:bCs/>
+                <w:sz w:val="26"/>
+                <w:szCs w:val="26"/>
+              </w:rPr>
+              <w:t>4</w:t>
+            </w:r>
+          </w:p>
+        </w:tc>
+        <w:tc>
+          <w:tcPr>
+            <w:tcW w:w="6839" w:type="dxa"/>
+            <w:vMerge w:val="restart"/>
+          </w:tcPr>
+          <w:p>
+            <w:pPr>
+              <w:spacing w:line="276" w:lineRule="auto"/>
+              <w:rPr>
+                <w:rFonts w:ascii="Leelawadee" w:hAnsi="Leelawadee" w:cs="Leelawadee"/>
+                <w:sz w:val="26"/>
+                <w:szCs w:val="26"/>
+              </w:rPr>
+            </w:pPr>
+            <w:proofErr w:type="spellStart"/>
+            <w:r>
+              <w:rPr>
+                <w:rFonts w:ascii="Leelawadee" w:hAnsi="Leelawadee" w:cs="Leelawadee"/>
+                <w:sz w:val="26"/>
+                <w:szCs w:val="26"/>
+              </w:rPr>
+              <w:t>Jeenek</w:t>
+            </w:r>
+            <w:proofErr w:type="spellEnd"/>
+            <w:r>
+              <w:rPr>
+                <w:rFonts w:ascii="Leelawadee" w:hAnsi="Leelawadee" w:cs="Leelawadee"/>
+                <w:sz w:val="26"/>
+                <w:szCs w:val="26"/>
+              </w:rPr>
+              <w:t xml:space="preserve"> USB C Charging Connector 20W Power Adapter Fast Charger Type C Charger with 6.6ft Lightning Cable for iPhone 13/13Pro/13 Pro Max/12/11/XR/XS Max/X/8/7/6 </w:t>
+            </w:r>
+            <w:proofErr w:type="spellStart"/>
+            <w:r>
+              <w:rPr>
+                <w:rFonts w:ascii="Leelawadee" w:hAnsi="Leelawadee" w:cs="Leelawadee"/>
+                <w:sz w:val="26"/>
+                <w:szCs w:val="26"/>
+              </w:rPr>
+              <w:t>Plus,SE</w:t>
+            </w:r>
+            <w:proofErr w:type="spellEnd"/>
+          </w:p>
+        </w:tc>
+        <w:tc>
+          <w:tcPr>
+            <w:tcW w:w="8329" w:type="dxa"/>
+          </w:tcPr>
+          <w:p>
+            <w:pPr>
+              <w:spacing w:line="276" w:lineRule="auto"/>
+              <w:rPr>
+                <w:rFonts w:ascii="Leelawadee" w:hAnsi="Leelawadee" w:cs="Leelawadee"/>
+                <w:sz w:val="26"/>
+                <w:szCs w:val="26"/>
+              </w:rPr>
+            </w:pPr>
+            <w:r>
+              <w:rPr>
+                <w:rFonts w:ascii="Leelawadee" w:hAnsi="Leelawadee" w:cs="Leelawadee"/>
+                <w:sz w:val="26"/>
+                <w:szCs w:val="26"/>
+              </w:rPr>
+              <w:t xml:space="preserve">200 </w:t>
+            </w:r>
+            <w:proofErr w:type="spellStart"/>
+            <w:r>
+              <w:rPr>
+                <w:rFonts w:ascii="Leelawadee" w:hAnsi="Leelawadee" w:cs="Leelawadee"/>
+                <w:sz w:val="26"/>
+                <w:szCs w:val="26"/>
+              </w:rPr>
+              <w:t>Egp</w:t>
+            </w:r>
+            <w:proofErr w:type="spellEnd"/>
+          </w:p>
+          <w:p>
+            <w:pPr>
+              <w:spacing w:line="276" w:lineRule="auto"/>
+              <w:rPr>
+                <w:rFonts w:ascii="Leelawadee" w:hAnsi="Leelawadee" w:cs="Leelawadee"/>
+                <w:sz w:val="26"/>
+                <w:szCs w:val="26"/>
+              </w:rPr>
+            </w:pPr>
+            <w:r>
+              <w:rPr>
+                <w:rFonts w:ascii="Leelawadee" w:hAnsi="Leelawadee" w:cs="Leelawadee"/>
+                <w:sz w:val="26"/>
+                <w:szCs w:val="26"/>
+              </w:rPr>
+              <w:t>Brand Name</w:t>
+            </w:r>
+            <w:r>
+              <w:rPr>
+                <w:rFonts w:ascii="Leelawadee" w:hAnsi="Leelawadee" w:cs="Leelawadee"/>
+                <w:sz w:val="26"/>
+                <w:szCs w:val="26"/>
+              </w:rPr>
+              <w:t xml:space="preserve">: </w:t>
+            </w:r>
+            <w:proofErr w:type="spellStart"/>
+            <w:r>
+              <w:rPr>
+                <w:rFonts w:ascii="Leelawadee" w:hAnsi="Leelawadee" w:cs="Leelawadee"/>
+                <w:sz w:val="26"/>
+                <w:szCs w:val="26"/>
+              </w:rPr>
+              <w:t>Jeenek</w:t>
+            </w:r>
+            <w:proofErr w:type="spellEnd"/>
+          </w:p>
+          <w:p>
+            <w:pPr>
+              <w:spacing w:line="276" w:lineRule="auto"/>
+              <w:rPr>
+                <w:rFonts w:ascii="Leelawadee" w:hAnsi="Leelawadee" w:cs="Leelawadee"/>
+                <w:sz w:val="26"/>
+                <w:szCs w:val="26"/>
+              </w:rPr>
+            </w:pPr>
+            <w:r>
+              <w:rPr>
+                <w:rFonts w:ascii="Leelawadee" w:hAnsi="Leelawadee" w:cs="Leelawadee"/>
+                <w:sz w:val="26"/>
+                <w:szCs w:val="26"/>
+              </w:rPr>
+              <w:t xml:space="preserve">Connector Type: </w:t>
+            </w:r>
+            <w:r>
+              <w:rPr>
+                <w:rFonts w:ascii="Leelawadee" w:hAnsi="Leelawadee" w:cs="Leelawadee"/>
+                <w:sz w:val="26"/>
+                <w:szCs w:val="26"/>
+              </w:rPr>
+              <w:t>USB, Lightning</w:t>
+            </w:r>
+          </w:p>
+          <w:p>
+            <w:pPr>
+              <w:spacing w:line="276" w:lineRule="auto"/>
+              <w:rPr>
+                <w:rFonts w:ascii="Leelawadee" w:hAnsi="Leelawadee" w:cs="Leelawadee"/>
+                <w:sz w:val="26"/>
+                <w:szCs w:val="26"/>
+              </w:rPr>
+            </w:pPr>
+            <w:r>
+              <w:rPr>
+                <w:rFonts w:ascii="Leelawadee" w:hAnsi="Leelawadee" w:cs="Leelawadee"/>
+                <w:sz w:val="26"/>
+                <w:szCs w:val="26"/>
+              </w:rPr>
+              <w:t xml:space="preserve">Cable Type: </w:t>
+            </w:r>
+            <w:r>
+              <w:rPr>
+                <w:rFonts w:ascii="Leelawadee" w:hAnsi="Leelawadee" w:cs="Leelawadee"/>
+                <w:sz w:val="26"/>
+                <w:szCs w:val="26"/>
+              </w:rPr>
+              <w:t>USB-Lightning</w:t>
+            </w:r>
+          </w:p>
+          <w:p>
+            <w:pPr>
+              <w:spacing w:line="276" w:lineRule="auto"/>
+              <w:rPr>
+                <w:rFonts w:ascii="Leelawadee" w:hAnsi="Leelawadee" w:cs="Leelawadee"/>
+                <w:sz w:val="26"/>
+                <w:szCs w:val="26"/>
+              </w:rPr>
+            </w:pPr>
+            <w:r>
+              <w:rPr>
+                <w:rFonts w:ascii="Leelawadee" w:hAnsi="Leelawadee" w:cs="Leelawadee"/>
+                <w:sz w:val="26"/>
+                <w:szCs w:val="26"/>
+              </w:rPr>
+              <w:t xml:space="preserve">Compatible Devices: </w:t>
+            </w:r>
+            <w:r>
+              <w:rPr>
+                <w:rFonts w:ascii="Leelawadee" w:hAnsi="Leelawadee" w:cs="Leelawadee"/>
+                <w:sz w:val="26"/>
+                <w:szCs w:val="26"/>
+              </w:rPr>
+              <w:t>cell phones</w:t>
+            </w:r>
+          </w:p>
+          <w:p>
+            <w:pPr>
+              <w:spacing w:line="276" w:lineRule="auto"/>
+              <w:rPr>
+                <w:rFonts w:ascii="Leelawadee" w:hAnsi="Leelawadee" w:cs="Leelawadee"/>
+                <w:sz w:val="26"/>
+                <w:szCs w:val="26"/>
+              </w:rPr>
+            </w:pPr>
+            <w:r>
+              <w:rPr>
+                <w:rFonts w:ascii="Leelawadee" w:hAnsi="Leelawadee" w:cs="Leelawadee"/>
+                <w:sz w:val="26"/>
+                <w:szCs w:val="26"/>
+              </w:rPr>
+              <w:t xml:space="preserve">Special Features: </w:t>
+            </w:r>
+            <w:r>
+              <w:rPr>
+                <w:rFonts w:ascii="Leelawadee" w:hAnsi="Leelawadee" w:cs="Leelawadee"/>
+                <w:sz w:val="26"/>
+                <w:szCs w:val="26"/>
+              </w:rPr>
+              <w:t>Short Circuit Protection, Fast Charging</w:t>
+            </w:r>
+          </w:p>
+          <w:p>
+            <w:pPr>
+              <w:spacing w:line="276" w:lineRule="auto"/>
+              <w:rPr>
+                <w:rFonts w:ascii="Leelawadee" w:hAnsi="Leelawadee" w:cs="Leelawadee"/>
+                <w:sz w:val="26"/>
+                <w:szCs w:val="26"/>
+              </w:rPr>
+            </w:pPr>
+            <w:r>
+              <w:rPr>
+                <w:rFonts w:ascii="Leelawadee" w:hAnsi="Leelawadee" w:cs="Leelawadee"/>
+                <w:sz w:val="26"/>
+                <w:szCs w:val="26"/>
+              </w:rPr>
+              <w:t xml:space="preserve">Compatible Phone Models: </w:t>
+            </w:r>
+            <w:r>
+              <w:rPr>
+                <w:rFonts w:ascii="Leelawadee" w:hAnsi="Leelawadee" w:cs="Leelawadee"/>
+                <w:sz w:val="26"/>
+                <w:szCs w:val="26"/>
+              </w:rPr>
+              <w:t>iPhone XS, Apple iPhone XS, Apple iPhone 8 Plus</w:t>
+            </w:r>
+          </w:p>
+          <w:p>
+            <w:pPr>
+              <w:spacing w:line="276" w:lineRule="auto"/>
+              <w:rPr>
+                <w:rFonts w:ascii="Leelawadee" w:hAnsi="Leelawadee" w:cs="Leelawadee"/>
+                <w:sz w:val="26"/>
+                <w:szCs w:val="26"/>
+              </w:rPr>
+            </w:pPr>
+            <w:r>
+              <w:rPr>
+                <w:rFonts w:ascii="Leelawadee" w:hAnsi="Leelawadee" w:cs="Leelawadee"/>
+                <w:sz w:val="26"/>
+                <w:szCs w:val="26"/>
+              </w:rPr>
+              <w:t>Recommended Uses f</w:t>
+            </w:r>
+            <w:r>
+              <w:rPr>
+                <w:rFonts w:ascii="Leelawadee" w:hAnsi="Leelawadee" w:cs="Leelawadee"/>
+                <w:sz w:val="26"/>
+                <w:szCs w:val="26"/>
+              </w:rPr>
+              <w:t xml:space="preserve">or Product: </w:t>
+            </w:r>
+            <w:r>
+              <w:rPr>
+                <w:rFonts w:ascii="Leelawadee" w:hAnsi="Leelawadee" w:cs="Leelawadee"/>
+                <w:sz w:val="26"/>
+                <w:szCs w:val="26"/>
+              </w:rPr>
+              <w:t>Charging Apple devices with Lightning ports</w:t>
+            </w:r>
+          </w:p>
+          <w:p>
+            <w:pPr>
+              <w:spacing w:line="276" w:lineRule="auto"/>
+              <w:rPr>
+                <w:rFonts w:ascii="Leelawadee" w:hAnsi="Leelawadee" w:cs="Leelawadee"/>
+                <w:sz w:val="26"/>
+                <w:szCs w:val="26"/>
+              </w:rPr>
+            </w:pPr>
+            <w:r>
+              <w:rPr>
+                <w:rFonts w:ascii="Leelawadee" w:hAnsi="Leelawadee" w:cs="Leelawadee"/>
+                <w:sz w:val="26"/>
+                <w:szCs w:val="26"/>
+              </w:rPr>
+              <w:t xml:space="preserve">Color: </w:t>
+            </w:r>
+            <w:r>
+              <w:rPr>
+                <w:rFonts w:ascii="Leelawadee" w:hAnsi="Leelawadee" w:cs="Leelawadee"/>
+                <w:sz w:val="26"/>
+                <w:szCs w:val="26"/>
+              </w:rPr>
+              <w:t>White</w:t>
+            </w:r>
+          </w:p>
+          <w:p>
+            <w:pPr>
+              <w:spacing w:line="276" w:lineRule="auto"/>
+              <w:rPr>
+                <w:rFonts w:ascii="Leelawadee" w:hAnsi="Leelawadee" w:cs="Leelawadee"/>
+                <w:sz w:val="26"/>
+                <w:szCs w:val="26"/>
+              </w:rPr>
+            </w:pPr>
+            <w:r>
+              <w:rPr>
+                <w:rFonts w:ascii="Leelawadee" w:hAnsi="Leelawadee" w:cs="Leelawadee"/>
+                <w:sz w:val="26"/>
+                <w:szCs w:val="26"/>
+              </w:rPr>
+              <w:t xml:space="preserve">Connector Gender: </w:t>
+            </w:r>
+            <w:r>
+              <w:rPr>
+                <w:rFonts w:ascii="Leelawadee" w:hAnsi="Leelawadee" w:cs="Leelawadee"/>
+                <w:sz w:val="26"/>
+                <w:szCs w:val="26"/>
+              </w:rPr>
+              <w:t>Male-to-Male</w:t>
+            </w:r>
+          </w:p>
+          <w:p>
+            <w:pPr>
+              <w:spacing w:line="276" w:lineRule="auto"/>
+              <w:rPr>
+                <w:rFonts w:ascii="Leelawadee" w:hAnsi="Leelawadee" w:cs="Leelawadee"/>
+                <w:sz w:val="26"/>
+                <w:szCs w:val="26"/>
+              </w:rPr>
+            </w:pPr>
+            <w:r>
+              <w:rPr>
+                <w:rFonts w:ascii="Leelawadee" w:hAnsi="Leelawadee" w:cs="Leelawadee"/>
+                <w:sz w:val="26"/>
+                <w:szCs w:val="26"/>
+              </w:rPr>
+              <w:t xml:space="preserve">Item Shape: </w:t>
+            </w:r>
+            <w:r>
+              <w:rPr>
+                <w:rFonts w:ascii="Leelawadee" w:hAnsi="Leelawadee" w:cs="Leelawadee"/>
+                <w:sz w:val="26"/>
+                <w:szCs w:val="26"/>
+              </w:rPr>
+              <w:t>Round</w:t>
+            </w:r>
+          </w:p>
+        </w:tc>
+      </w:tr>
+      <w:tr>
+        <w:tc>
+          <w:tcPr>
+            <w:tcW w:w="675" w:type="dxa"/>
+            <w:vMerge/>
             <w:tcBorders>
               <w:bottom w:val="single" w:sz="18" w:space="0" w:color="auto"/>
             </w:tcBorders>
@@ -410,10 +2307,342 @@
               <w:spacing w:line="276" w:lineRule="auto"/>
               <w:rPr>
                 <w:rFonts w:ascii="Leelawadee" w:hAnsi="Leelawadee" w:cs="Leelawadee"/>
-                <w:sz w:val="26"/>
-                <w:szCs w:val="26"/>
-              </w:rPr>
-            </w:pPr>
+                <w:b/>
+                <w:bCs/>
+                <w:sz w:val="26"/>
+                <w:szCs w:val="26"/>
+              </w:rPr>
+            </w:pPr>
+          </w:p>
+        </w:tc>
+        <w:tc>
+          <w:tcPr>
+            <w:tcW w:w="6839" w:type="dxa"/>
+            <w:vMerge/>
+            <w:tcBorders>
+              <w:bottom w:val="single" w:sz="18" w:space="0" w:color="auto"/>
+            </w:tcBorders>
+          </w:tcPr>
+          <w:p>
+            <w:pPr>
+              <w:spacing w:line="276" w:lineRule="auto"/>
+              <w:rPr>
+                <w:rFonts w:ascii="Leelawadee" w:hAnsi="Leelawadee" w:cs="Leelawadee"/>
+                <w:sz w:val="26"/>
+                <w:szCs w:val="26"/>
+              </w:rPr>
+            </w:pPr>
+          </w:p>
+        </w:tc>
+        <w:tc>
+          <w:tcPr>
+            <w:tcW w:w="8329" w:type="dxa"/>
+            <w:tcBorders>
+              <w:bottom w:val="single" w:sz="18" w:space="0" w:color="auto"/>
+            </w:tcBorders>
+          </w:tcPr>
+          <w:p>
+            <w:pPr>
+              <w:spacing w:line="276" w:lineRule="auto"/>
+              <w:rPr>
+                <w:rFonts w:ascii="Leelawadee" w:hAnsi="Leelawadee" w:cs="Leelawadee"/>
+                <w:b/>
+                <w:bCs/>
+                <w:sz w:val="26"/>
+                <w:szCs w:val="26"/>
+              </w:rPr>
+            </w:pPr>
+            <w:r>
+              <w:rPr>
+                <w:rFonts w:ascii="Leelawadee" w:hAnsi="Leelawadee" w:cs="Leelawadee"/>
+                <w:b/>
+                <w:bCs/>
+                <w:sz w:val="26"/>
+                <w:szCs w:val="26"/>
+              </w:rPr>
+              <w:t>About this item</w:t>
+            </w:r>
+          </w:p>
+          <w:p>
+            <w:pPr>
+              <w:pStyle w:val="ListParagraph"/>
+              <w:numPr>
+                <w:ilvl w:val="0"/>
+                <w:numId w:val="3"/>
+              </w:numPr>
+              <w:spacing w:line="276" w:lineRule="auto"/>
+              <w:ind w:left="493"/>
+              <w:rPr>
+                <w:rFonts w:ascii="Leelawadee" w:hAnsi="Leelawadee" w:cs="Leelawadee"/>
+                <w:sz w:val="26"/>
+                <w:szCs w:val="26"/>
+              </w:rPr>
+            </w:pPr>
+            <w:r>
+              <w:rPr>
+                <w:rFonts w:ascii="MS Gothic" w:eastAsia="MS Gothic" w:hAnsi="MS Gothic" w:cs="MS Gothic" w:hint="eastAsia"/>
+                <w:sz w:val="26"/>
+                <w:szCs w:val="26"/>
+              </w:rPr>
+              <w:t>【</w:t>
+            </w:r>
+            <w:r>
+              <w:rPr>
+                <w:rFonts w:ascii="Leelawadee" w:hAnsi="Leelawadee" w:cs="Leelawadee"/>
+                <w:sz w:val="26"/>
+                <w:szCs w:val="26"/>
+              </w:rPr>
+              <w:t>20W Charging Power</w:t>
+            </w:r>
+            <w:r>
+              <w:rPr>
+                <w:rFonts w:ascii="MS Gothic" w:eastAsia="MS Gothic" w:hAnsi="MS Gothic" w:cs="MS Gothic" w:hint="eastAsia"/>
+                <w:sz w:val="26"/>
+                <w:szCs w:val="26"/>
+              </w:rPr>
+              <w:t>】</w:t>
+            </w:r>
+            <w:r>
+              <w:rPr>
+                <w:rFonts w:ascii="Leelawadee" w:hAnsi="Leelawadee" w:cs="Leelawadee"/>
+                <w:sz w:val="26"/>
+                <w:szCs w:val="26"/>
+              </w:rPr>
+              <w:t>20W USB C charger can charge your device, such as iPhone 13 from 0% to 58% in just 30 minutes. Charge. This is 3 times faster than a normal charging adapter.</w:t>
+            </w:r>
+          </w:p>
+          <w:p>
+            <w:pPr>
+              <w:pStyle w:val="ListParagraph"/>
+              <w:numPr>
+                <w:ilvl w:val="0"/>
+                <w:numId w:val="3"/>
+              </w:numPr>
+              <w:spacing w:line="276" w:lineRule="auto"/>
+              <w:ind w:left="493"/>
+              <w:rPr>
+                <w:rFonts w:ascii="Leelawadee" w:hAnsi="Leelawadee" w:cs="Leelawadee"/>
+                <w:sz w:val="26"/>
+                <w:szCs w:val="26"/>
+              </w:rPr>
+            </w:pPr>
+            <w:r>
+              <w:rPr>
+                <w:rFonts w:ascii="Leelawadee" w:hAnsi="Leelawadee" w:cs="Leelawadee"/>
+                <w:sz w:val="26"/>
+                <w:szCs w:val="26"/>
+              </w:rPr>
+              <w:lastRenderedPageBreak/>
+              <w:t xml:space="preserve">SAFETY CERTIFIED The </w:t>
+            </w:r>
+            <w:proofErr w:type="spellStart"/>
+            <w:r>
+              <w:rPr>
+                <w:rFonts w:ascii="Leelawadee" w:hAnsi="Leelawadee" w:cs="Leelawadee"/>
+                <w:sz w:val="26"/>
+                <w:szCs w:val="26"/>
+              </w:rPr>
+              <w:t>iphone</w:t>
+            </w:r>
+            <w:proofErr w:type="spellEnd"/>
+            <w:r>
+              <w:rPr>
+                <w:rFonts w:ascii="Leelawadee" w:hAnsi="Leelawadee" w:cs="Leelawadee"/>
+                <w:sz w:val="26"/>
+                <w:szCs w:val="26"/>
+              </w:rPr>
+              <w:t xml:space="preserve"> lightning cable uses the most advanced </w:t>
+            </w:r>
+            <w:proofErr w:type="spellStart"/>
+            <w:r>
+              <w:rPr>
+                <w:rFonts w:ascii="Leelawadee" w:hAnsi="Leelawadee" w:cs="Leelawadee"/>
+                <w:sz w:val="26"/>
+                <w:szCs w:val="26"/>
+              </w:rPr>
+              <w:t>MFi</w:t>
+            </w:r>
+            <w:proofErr w:type="spellEnd"/>
+            <w:r>
+              <w:rPr>
+                <w:rFonts w:ascii="Leelawadee" w:hAnsi="Leelawadee" w:cs="Leelawadee"/>
+                <w:sz w:val="26"/>
+                <w:szCs w:val="26"/>
+              </w:rPr>
+              <w:t xml:space="preserve"> certified chip which increases the charging speed. This USB wall charger has passed CE certification, durable housing with overheating, high current and over-voltage protection, suitable smart current, effectively prevent overcharging or short circuit to ensure you and your equipment safe.</w:t>
+            </w:r>
+          </w:p>
+          <w:p>
+            <w:pPr>
+              <w:pStyle w:val="ListParagraph"/>
+              <w:numPr>
+                <w:ilvl w:val="0"/>
+                <w:numId w:val="3"/>
+              </w:numPr>
+              <w:spacing w:line="276" w:lineRule="auto"/>
+              <w:ind w:left="493"/>
+              <w:rPr>
+                <w:rFonts w:ascii="Leelawadee" w:hAnsi="Leelawadee" w:cs="Leelawadee"/>
+                <w:sz w:val="26"/>
+                <w:szCs w:val="26"/>
+              </w:rPr>
+            </w:pPr>
+            <w:r>
+              <w:rPr>
+                <w:rFonts w:ascii="Leelawadee" w:hAnsi="Leelawadee" w:cs="Leelawadee"/>
+                <w:sz w:val="26"/>
+                <w:szCs w:val="26"/>
+              </w:rPr>
+              <w:t>HIGH QUALITY - We use only the highest quality materials for design and production to ensure that the cable and charger are not cut during charging. The charger is made of insulating material which has the characteristics of high temperature resistance, drop resistance, etc.</w:t>
+            </w:r>
+          </w:p>
+          <w:p>
+            <w:pPr>
+              <w:pStyle w:val="ListParagraph"/>
+              <w:numPr>
+                <w:ilvl w:val="0"/>
+                <w:numId w:val="3"/>
+              </w:numPr>
+              <w:spacing w:line="276" w:lineRule="auto"/>
+              <w:ind w:left="493"/>
+              <w:rPr>
+                <w:rFonts w:ascii="Leelawadee" w:hAnsi="Leelawadee" w:cs="Leelawadee"/>
+                <w:sz w:val="26"/>
+                <w:szCs w:val="26"/>
+              </w:rPr>
+            </w:pPr>
+            <w:r>
+              <w:rPr>
+                <w:rFonts w:ascii="Leelawadee" w:hAnsi="Leelawadee" w:cs="Leelawadee"/>
+                <w:sz w:val="26"/>
+                <w:szCs w:val="26"/>
+              </w:rPr>
+              <w:t xml:space="preserve">Perfect Compatibility This Apple </w:t>
+            </w:r>
+            <w:proofErr w:type="spellStart"/>
+            <w:r>
+              <w:rPr>
+                <w:rFonts w:ascii="Leelawadee" w:hAnsi="Leelawadee" w:cs="Leelawadee"/>
+                <w:sz w:val="26"/>
+                <w:szCs w:val="26"/>
+              </w:rPr>
+              <w:t>MFi</w:t>
+            </w:r>
+            <w:proofErr w:type="spellEnd"/>
+            <w:r>
+              <w:rPr>
+                <w:rFonts w:ascii="Leelawadee" w:hAnsi="Leelawadee" w:cs="Leelawadee"/>
+                <w:sz w:val="26"/>
+                <w:szCs w:val="26"/>
+              </w:rPr>
+              <w:t xml:space="preserve"> Certified Cable is compatible with all Lightning interface devices for iPhone 12 </w:t>
+            </w:r>
+            <w:proofErr w:type="spellStart"/>
+            <w:r>
+              <w:rPr>
+                <w:rFonts w:ascii="Leelawadee" w:hAnsi="Leelawadee" w:cs="Leelawadee"/>
+                <w:sz w:val="26"/>
+                <w:szCs w:val="26"/>
+              </w:rPr>
+              <w:t>ProMax</w:t>
+            </w:r>
+            <w:proofErr w:type="spellEnd"/>
+            <w:r>
+              <w:rPr>
+                <w:rFonts w:ascii="Leelawadee" w:hAnsi="Leelawadee" w:cs="Leelawadee"/>
+                <w:sz w:val="26"/>
+                <w:szCs w:val="26"/>
+              </w:rPr>
+              <w:t xml:space="preserve">, 12 Pro, 12 Mini, iPhone 11/11 Pro Max, 11 Pro, XR, XS, </w:t>
+            </w:r>
+            <w:proofErr w:type="spellStart"/>
+            <w:r>
+              <w:rPr>
+                <w:rFonts w:ascii="Leelawadee" w:hAnsi="Leelawadee" w:cs="Leelawadee"/>
+                <w:sz w:val="26"/>
+                <w:szCs w:val="26"/>
+              </w:rPr>
+              <w:t>XSMax</w:t>
+            </w:r>
+            <w:proofErr w:type="spellEnd"/>
+            <w:r>
+              <w:rPr>
+                <w:rFonts w:ascii="Leelawadee" w:hAnsi="Leelawadee" w:cs="Leelawadee"/>
+                <w:sz w:val="26"/>
+                <w:szCs w:val="26"/>
+              </w:rPr>
+              <w:t xml:space="preserve">, X, 8Plus, 8, 7 Plus, 6S, iPhone SE, iPad Pro, iPad 2020. iPad Air 2 / iPad Mini, Air </w:t>
+            </w:r>
+            <w:proofErr w:type="spellStart"/>
+            <w:r>
+              <w:rPr>
+                <w:rFonts w:ascii="Leelawadee" w:hAnsi="Leelawadee" w:cs="Leelawadee"/>
+                <w:sz w:val="26"/>
+                <w:szCs w:val="26"/>
+              </w:rPr>
+              <w:t>Posd</w:t>
+            </w:r>
+            <w:proofErr w:type="spellEnd"/>
+            <w:r>
+              <w:rPr>
+                <w:rFonts w:ascii="Leelawadee" w:hAnsi="Leelawadee" w:cs="Leelawadee"/>
+                <w:sz w:val="26"/>
+                <w:szCs w:val="26"/>
+              </w:rPr>
+              <w:t>, iPod Touch (5th Generation)</w:t>
+            </w:r>
+          </w:p>
+          <w:p>
+            <w:pPr>
+              <w:pStyle w:val="ListParagraph"/>
+              <w:numPr>
+                <w:ilvl w:val="0"/>
+                <w:numId w:val="3"/>
+              </w:numPr>
+              <w:spacing w:line="276" w:lineRule="auto"/>
+              <w:ind w:left="403"/>
+              <w:rPr>
+                <w:rFonts w:ascii="Leelawadee" w:hAnsi="Leelawadee" w:cs="Leelawadee"/>
+                <w:sz w:val="26"/>
+                <w:szCs w:val="26"/>
+              </w:rPr>
+            </w:pPr>
+            <w:r>
+              <w:rPr>
+                <w:rFonts w:ascii="Leelawadee" w:hAnsi="Leelawadee" w:cs="Leelawadee"/>
+                <w:sz w:val="26"/>
+                <w:szCs w:val="26"/>
+              </w:rPr>
+              <w:t xml:space="preserve">12 MONTHS RETURN &amp; CONVERSION SERVICE - All cables they buy can enjoy 12 months of free return and exchange service and 24 </w:t>
+            </w:r>
+            <w:proofErr w:type="gramStart"/>
+            <w:r>
+              <w:rPr>
+                <w:rFonts w:ascii="Leelawadee" w:hAnsi="Leelawadee" w:cs="Leelawadee"/>
+                <w:sz w:val="26"/>
+                <w:szCs w:val="26"/>
+              </w:rPr>
+              <w:t>hours</w:t>
+            </w:r>
+            <w:proofErr w:type="gramEnd"/>
+            <w:r>
+              <w:rPr>
+                <w:rFonts w:ascii="Leelawadee" w:hAnsi="Leelawadee" w:cs="Leelawadee"/>
+                <w:sz w:val="26"/>
+                <w:szCs w:val="26"/>
+              </w:rPr>
+              <w:t xml:space="preserve"> customer service. Includes: 1 x iPhone charging cable 2m x 1 and 1 x wall charger</w:t>
+            </w:r>
+            <w:r>
+              <w:rPr>
+                <w:rFonts w:ascii="Leelawadee" w:hAnsi="Leelawadee" w:cs="Leelawadee"/>
+                <w:sz w:val="26"/>
+                <w:szCs w:val="26"/>
+              </w:rPr>
+              <w:t>.</w:t>
+            </w:r>
+            <w:bookmarkStart w:id="0" w:name="_GoBack"/>
+            <w:bookmarkEnd w:id="0"/>
           </w:p>
         </w:tc>
       </w:tr>
@@ -436,6 +2665,359 @@
     </w:sectPr>
   </w:body>
 </w:document>
+</file>
+
+<file path=word/numbering.xml><?xml version="1.0" encoding="utf-8"?>
+<w:numbering xmlns:wpc="http://schemas.microsoft.com/office/word/2010/wordprocessingCanvas" xmlns:cx="http://schemas.microsoft.com/office/drawing/2014/chartex" xmlns:mc="http://schemas.openxmlformats.org/markup-compatibility/2006" xmlns:o="urn:schemas-microsoft-com:office:office" xmlns:r="http://schemas.openxmlformats.org/officeDocument/2006/relationships" xmlns:m="http://schemas.openxmlformats.org/officeDocument/2006/math" xmlns:v="urn:schemas-microsoft-com:vml" xmlns:wp14="http://schemas.microsoft.com/office/word/2010/wordprocessingDrawing" xmlns:wp="http://schemas.openxmlformats.org/drawingml/2006/wordprocessingDrawing" xmlns:w10="urn:schemas-microsoft-com:office:word" xmlns:w="http://schemas.openxmlformats.org/wordprocessingml/2006/main" xmlns:w14="http://schemas.microsoft.com/office/word/2010/wordml" xmlns:w15="http://schemas.microsoft.com/office/word/2012/wordml" xmlns:w16se="http://schemas.microsoft.com/office/word/2015/wordml/symex" xmlns:wpg="http://schemas.microsoft.com/office/word/2010/wordprocessingGroup" xmlns:wpi="http://schemas.microsoft.com/office/word/2010/wordprocessingInk" xmlns:wne="http://schemas.microsoft.com/office/word/2006/wordml" xmlns:wps="http://schemas.microsoft.com/office/word/2010/wordprocessingShape" mc:Ignorable="w14 w15 w16se wp14">
+  <w:abstractNum w:abstractNumId="0" w15:restartNumberingAfterBreak="0">
+    <w:nsid w:val="3F5E493D"/>
+    <w:multiLevelType w:val="hybridMultilevel"/>
+    <w:tmpl w:val="C1E2918A"/>
+    <w:lvl w:ilvl="0" w:tplc="04090001">
+      <w:start w:val="1"/>
+      <w:numFmt w:val="bullet"/>
+      <w:lvlText w:val=""/>
+      <w:lvlJc w:val="left"/>
+      <w:pPr>
+        <w:ind w:left="720" w:hanging="360"/>
+      </w:pPr>
+      <w:rPr>
+        <w:rFonts w:ascii="Symbol" w:hAnsi="Symbol" w:hint="default"/>
+      </w:rPr>
+    </w:lvl>
+    <w:lvl w:ilvl="1" w:tplc="04090003" w:tentative="1">
+      <w:start w:val="1"/>
+      <w:numFmt w:val="bullet"/>
+      <w:lvlText w:val="o"/>
+      <w:lvlJc w:val="left"/>
+      <w:pPr>
+        <w:ind w:left="1440" w:hanging="360"/>
+      </w:pPr>
+      <w:rPr>
+        <w:rFonts w:ascii="Courier New" w:hAnsi="Courier New" w:cs="Courier New" w:hint="default"/>
+      </w:rPr>
+    </w:lvl>
+    <w:lvl w:ilvl="2" w:tplc="04090005" w:tentative="1">
+      <w:start w:val="1"/>
+      <w:numFmt w:val="bullet"/>
+      <w:lvlText w:val=""/>
+      <w:lvlJc w:val="left"/>
+      <w:pPr>
+        <w:ind w:left="2160" w:hanging="360"/>
+      </w:pPr>
+      <w:rPr>
+        <w:rFonts w:ascii="Wingdings" w:hAnsi="Wingdings" w:hint="default"/>
+      </w:rPr>
+    </w:lvl>
+    <w:lvl w:ilvl="3" w:tplc="04090001" w:tentative="1">
+      <w:start w:val="1"/>
+      <w:numFmt w:val="bullet"/>
+      <w:lvlText w:val=""/>
+      <w:lvlJc w:val="left"/>
+      <w:pPr>
+        <w:ind w:left="2880" w:hanging="360"/>
+      </w:pPr>
+      <w:rPr>
+        <w:rFonts w:ascii="Symbol" w:hAnsi="Symbol" w:hint="default"/>
+      </w:rPr>
+    </w:lvl>
+    <w:lvl w:ilvl="4" w:tplc="04090003" w:tentative="1">
+      <w:start w:val="1"/>
+      <w:numFmt w:val="bullet"/>
+      <w:lvlText w:val="o"/>
+      <w:lvlJc w:val="left"/>
+      <w:pPr>
+        <w:ind w:left="3600" w:hanging="360"/>
+      </w:pPr>
+      <w:rPr>
+        <w:rFonts w:ascii="Courier New" w:hAnsi="Courier New" w:cs="Courier New" w:hint="default"/>
+      </w:rPr>
+    </w:lvl>
+    <w:lvl w:ilvl="5" w:tplc="04090005" w:tentative="1">
+      <w:start w:val="1"/>
+      <w:numFmt w:val="bullet"/>
+      <w:lvlText w:val=""/>
+      <w:lvlJc w:val="left"/>
+      <w:pPr>
+        <w:ind w:left="4320" w:hanging="360"/>
+      </w:pPr>
+      <w:rPr>
+        <w:rFonts w:ascii="Wingdings" w:hAnsi="Wingdings" w:hint="default"/>
+      </w:rPr>
+    </w:lvl>
+    <w:lvl w:ilvl="6" w:tplc="04090001" w:tentative="1">
+      <w:start w:val="1"/>
+      <w:numFmt w:val="bullet"/>
+      <w:lvlText w:val=""/>
+      <w:lvlJc w:val="left"/>
+      <w:pPr>
+        <w:ind w:left="5040" w:hanging="360"/>
+      </w:pPr>
+      <w:rPr>
+        <w:rFonts w:ascii="Symbol" w:hAnsi="Symbol" w:hint="default"/>
+      </w:rPr>
+    </w:lvl>
+    <w:lvl w:ilvl="7" w:tplc="04090003" w:tentative="1">
+      <w:start w:val="1"/>
+      <w:numFmt w:val="bullet"/>
+      <w:lvlText w:val="o"/>
+      <w:lvlJc w:val="left"/>
+      <w:pPr>
+        <w:ind w:left="5760" w:hanging="360"/>
+      </w:pPr>
+      <w:rPr>
+        <w:rFonts w:ascii="Courier New" w:hAnsi="Courier New" w:cs="Courier New" w:hint="default"/>
+      </w:rPr>
+    </w:lvl>
+    <w:lvl w:ilvl="8" w:tplc="04090005" w:tentative="1">
+      <w:start w:val="1"/>
+      <w:numFmt w:val="bullet"/>
+      <w:lvlText w:val=""/>
+      <w:lvlJc w:val="left"/>
+      <w:pPr>
+        <w:ind w:left="6480" w:hanging="360"/>
+      </w:pPr>
+      <w:rPr>
+        <w:rFonts w:ascii="Wingdings" w:hAnsi="Wingdings" w:hint="default"/>
+      </w:rPr>
+    </w:lvl>
+  </w:abstractNum>
+  <w:abstractNum w:abstractNumId="1" w15:restartNumberingAfterBreak="0">
+    <w:nsid w:val="75841592"/>
+    <w:multiLevelType w:val="hybridMultilevel"/>
+    <w:tmpl w:val="546C2BF0"/>
+    <w:lvl w:ilvl="0" w:tplc="04090001">
+      <w:start w:val="1"/>
+      <w:numFmt w:val="bullet"/>
+      <w:lvlText w:val=""/>
+      <w:lvlJc w:val="left"/>
+      <w:pPr>
+        <w:ind w:left="720" w:hanging="360"/>
+      </w:pPr>
+      <w:rPr>
+        <w:rFonts w:ascii="Symbol" w:hAnsi="Symbol" w:hint="default"/>
+      </w:rPr>
+    </w:lvl>
+    <w:lvl w:ilvl="1" w:tplc="04090003" w:tentative="1">
+      <w:start w:val="1"/>
+      <w:numFmt w:val="bullet"/>
+      <w:lvlText w:val="o"/>
+      <w:lvlJc w:val="left"/>
+      <w:pPr>
+        <w:ind w:left="1440" w:hanging="360"/>
+      </w:pPr>
+      <w:rPr>
+        <w:rFonts w:ascii="Courier New" w:hAnsi="Courier New" w:cs="Courier New" w:hint="default"/>
+      </w:rPr>
+    </w:lvl>
+    <w:lvl w:ilvl="2" w:tplc="04090005" w:tentative="1">
+      <w:start w:val="1"/>
+      <w:numFmt w:val="bullet"/>
+      <w:lvlText w:val=""/>
+      <w:lvlJc w:val="left"/>
+      <w:pPr>
+        <w:ind w:left="2160" w:hanging="360"/>
+      </w:pPr>
+      <w:rPr>
+        <w:rFonts w:ascii="Wingdings" w:hAnsi="Wingdings" w:hint="default"/>
+      </w:rPr>
+    </w:lvl>
+    <w:lvl w:ilvl="3" w:tplc="04090001" w:tentative="1">
+      <w:start w:val="1"/>
+      <w:numFmt w:val="bullet"/>
+      <w:lvlText w:val=""/>
+      <w:lvlJc w:val="left"/>
+      <w:pPr>
+        <w:ind w:left="2880" w:hanging="360"/>
+      </w:pPr>
+      <w:rPr>
+        <w:rFonts w:ascii="Symbol" w:hAnsi="Symbol" w:hint="default"/>
+      </w:rPr>
+    </w:lvl>
+    <w:lvl w:ilvl="4" w:tplc="04090003" w:tentative="1">
+      <w:start w:val="1"/>
+      <w:numFmt w:val="bullet"/>
+      <w:lvlText w:val="o"/>
+      <w:lvlJc w:val="left"/>
+      <w:pPr>
+        <w:ind w:left="3600" w:hanging="360"/>
+      </w:pPr>
+      <w:rPr>
+        <w:rFonts w:ascii="Courier New" w:hAnsi="Courier New" w:cs="Courier New" w:hint="default"/>
+      </w:rPr>
+    </w:lvl>
+    <w:lvl w:ilvl="5" w:tplc="04090005" w:tentative="1">
+      <w:start w:val="1"/>
+      <w:numFmt w:val="bullet"/>
+      <w:lvlText w:val=""/>
+      <w:lvlJc w:val="left"/>
+      <w:pPr>
+        <w:ind w:left="4320" w:hanging="360"/>
+      </w:pPr>
+      <w:rPr>
+        <w:rFonts w:ascii="Wingdings" w:hAnsi="Wingdings" w:hint="default"/>
+      </w:rPr>
+    </w:lvl>
+    <w:lvl w:ilvl="6" w:tplc="04090001" w:tentative="1">
+      <w:start w:val="1"/>
+      <w:numFmt w:val="bullet"/>
+      <w:lvlText w:val=""/>
+      <w:lvlJc w:val="left"/>
+      <w:pPr>
+        <w:ind w:left="5040" w:hanging="360"/>
+      </w:pPr>
+      <w:rPr>
+        <w:rFonts w:ascii="Symbol" w:hAnsi="Symbol" w:hint="default"/>
+      </w:rPr>
+    </w:lvl>
+    <w:lvl w:ilvl="7" w:tplc="04090003" w:tentative="1">
+      <w:start w:val="1"/>
+      <w:numFmt w:val="bullet"/>
+      <w:lvlText w:val="o"/>
+      <w:lvlJc w:val="left"/>
+      <w:pPr>
+        <w:ind w:left="5760" w:hanging="360"/>
+      </w:pPr>
+      <w:rPr>
+        <w:rFonts w:ascii="Courier New" w:hAnsi="Courier New" w:cs="Courier New" w:hint="default"/>
+      </w:rPr>
+    </w:lvl>
+    <w:lvl w:ilvl="8" w:tplc="04090005" w:tentative="1">
+      <w:start w:val="1"/>
+      <w:numFmt w:val="bullet"/>
+      <w:lvlText w:val=""/>
+      <w:lvlJc w:val="left"/>
+      <w:pPr>
+        <w:ind w:left="6480" w:hanging="360"/>
+      </w:pPr>
+      <w:rPr>
+        <w:rFonts w:ascii="Wingdings" w:hAnsi="Wingdings" w:hint="default"/>
+      </w:rPr>
+    </w:lvl>
+  </w:abstractNum>
+  <w:abstractNum w:abstractNumId="2" w15:restartNumberingAfterBreak="0">
+    <w:nsid w:val="782C0BF4"/>
+    <w:multiLevelType w:val="hybridMultilevel"/>
+    <w:tmpl w:val="8A849150"/>
+    <w:lvl w:ilvl="0" w:tplc="04090001">
+      <w:start w:val="1"/>
+      <w:numFmt w:val="bullet"/>
+      <w:lvlText w:val=""/>
+      <w:lvlJc w:val="left"/>
+      <w:pPr>
+        <w:ind w:left="720" w:hanging="360"/>
+      </w:pPr>
+      <w:rPr>
+        <w:rFonts w:ascii="Symbol" w:hAnsi="Symbol" w:hint="default"/>
+      </w:rPr>
+    </w:lvl>
+    <w:lvl w:ilvl="1" w:tplc="04090003" w:tentative="1">
+      <w:start w:val="1"/>
+      <w:numFmt w:val="bullet"/>
+      <w:lvlText w:val="o"/>
+      <w:lvlJc w:val="left"/>
+      <w:pPr>
+        <w:ind w:left="1440" w:hanging="360"/>
+      </w:pPr>
+      <w:rPr>
+        <w:rFonts w:ascii="Courier New" w:hAnsi="Courier New" w:cs="Courier New" w:hint="default"/>
+      </w:rPr>
+    </w:lvl>
+    <w:lvl w:ilvl="2" w:tplc="04090005" w:tentative="1">
+      <w:start w:val="1"/>
+      <w:numFmt w:val="bullet"/>
+      <w:lvlText w:val=""/>
+      <w:lvlJc w:val="left"/>
+      <w:pPr>
+        <w:ind w:left="2160" w:hanging="360"/>
+      </w:pPr>
+      <w:rPr>
+        <w:rFonts w:ascii="Wingdings" w:hAnsi="Wingdings" w:hint="default"/>
+      </w:rPr>
+    </w:lvl>
+    <w:lvl w:ilvl="3" w:tplc="04090001" w:tentative="1">
+      <w:start w:val="1"/>
+      <w:numFmt w:val="bullet"/>
+      <w:lvlText w:val=""/>
+      <w:lvlJc w:val="left"/>
+      <w:pPr>
+        <w:ind w:left="2880" w:hanging="360"/>
+      </w:pPr>
+      <w:rPr>
+        <w:rFonts w:ascii="Symbol" w:hAnsi="Symbol" w:hint="default"/>
+      </w:rPr>
+    </w:lvl>
+    <w:lvl w:ilvl="4" w:tplc="04090003" w:tentative="1">
+      <w:start w:val="1"/>
+      <w:numFmt w:val="bullet"/>
+      <w:lvlText w:val="o"/>
+      <w:lvlJc w:val="left"/>
+      <w:pPr>
+        <w:ind w:left="3600" w:hanging="360"/>
+      </w:pPr>
+      <w:rPr>
+        <w:rFonts w:ascii="Courier New" w:hAnsi="Courier New" w:cs="Courier New" w:hint="default"/>
+      </w:rPr>
+    </w:lvl>
+    <w:lvl w:ilvl="5" w:tplc="04090005" w:tentative="1">
+      <w:start w:val="1"/>
+      <w:numFmt w:val="bullet"/>
+      <w:lvlText w:val=""/>
+      <w:lvlJc w:val="left"/>
+      <w:pPr>
+        <w:ind w:left="4320" w:hanging="360"/>
+      </w:pPr>
+      <w:rPr>
+        <w:rFonts w:ascii="Wingdings" w:hAnsi="Wingdings" w:hint="default"/>
+      </w:rPr>
+    </w:lvl>
+    <w:lvl w:ilvl="6" w:tplc="04090001" w:tentative="1">
+      <w:start w:val="1"/>
+      <w:numFmt w:val="bullet"/>
+      <w:lvlText w:val=""/>
+      <w:lvlJc w:val="left"/>
+      <w:pPr>
+        <w:ind w:left="5040" w:hanging="360"/>
+      </w:pPr>
+      <w:rPr>
+        <w:rFonts w:ascii="Symbol" w:hAnsi="Symbol" w:hint="default"/>
+      </w:rPr>
+    </w:lvl>
+    <w:lvl w:ilvl="7" w:tplc="04090003" w:tentative="1">
+      <w:start w:val="1"/>
+      <w:numFmt w:val="bullet"/>
+      <w:lvlText w:val="o"/>
+      <w:lvlJc w:val="left"/>
+      <w:pPr>
+        <w:ind w:left="5760" w:hanging="360"/>
+      </w:pPr>
+      <w:rPr>
+        <w:rFonts w:ascii="Courier New" w:hAnsi="Courier New" w:cs="Courier New" w:hint="default"/>
+      </w:rPr>
+    </w:lvl>
+    <w:lvl w:ilvl="8" w:tplc="04090005" w:tentative="1">
+      <w:start w:val="1"/>
+      <w:numFmt w:val="bullet"/>
+      <w:lvlText w:val=""/>
+      <w:lvlJc w:val="left"/>
+      <w:pPr>
+        <w:ind w:left="6480" w:hanging="360"/>
+      </w:pPr>
+      <w:rPr>
+        <w:rFonts w:ascii="Wingdings" w:hAnsi="Wingdings" w:hint="default"/>
+      </w:rPr>
+    </w:lvl>
+  </w:abstractNum>
+  <w:num w:numId="1">
+    <w:abstractNumId w:val="2"/>
+  </w:num>
+  <w:num w:numId="2">
+    <w:abstractNumId w:val="0"/>
+  </w:num>
+  <w:num w:numId="3">
+    <w:abstractNumId w:val="1"/>
+  </w:num>
+</w:numbering>
 </file>
 
 <file path=word/styles.xml><?xml version="1.0" encoding="utf-8"?>
@@ -879,6 +3461,17 @@
       </w:tblBorders>
     </w:tblPr>
   </w:style>
+  <w:style w:type="paragraph" w:styleId="ListParagraph">
+    <w:name w:val="List Paragraph"/>
+    <w:basedOn w:val="Normal"/>
+    <w:uiPriority w:val="34"/>
+    <w:qFormat/>
+    <w:rsid w:val="002A7A04"/>
+    <w:pPr>
+      <w:ind w:left="720"/>
+      <w:contextualSpacing/>
+    </w:pPr>
+  </w:style>
 </w:styles>
 </file>
 
@@ -1148,7 +3741,7 @@
 </file>
 
 <file path=customXml/itemProps1.xml><?xml version="1.0" encoding="utf-8"?>
-<ds:datastoreItem xmlns:ds="http://schemas.openxmlformats.org/officeDocument/2006/customXml" ds:itemID="{7B1E2A66-C42C-4E19-BE00-E25E6845AE75}">
+<ds:datastoreItem xmlns:ds="http://schemas.openxmlformats.org/officeDocument/2006/customXml" ds:itemID="{24B2FFD2-2726-4CA5-B93F-190C21F5032B}">
   <ds:schemaRefs>
     <ds:schemaRef ds:uri="http://schemas.openxmlformats.org/officeDocument/2006/bibliography"/>
   </ds:schemaRefs>

</xml_diff>

<commit_message>
Change amazon products photos to legal photos (mp3 player accessories, portable speakers & docks)
</commit_message>
<xml_diff>
--- a/images/electronics/portable sound & vision/accessories/mp3 player accessories/all mp3 player accessories.docx
+++ b/images/electronics/portable sound & vision/accessories/mp3 player accessories/all mp3 player accessories.docx
@@ -18,9 +18,9 @@
         <w:tblLook w:val="04A0" w:firstRow="1" w:lastRow="0" w:firstColumn="1" w:lastColumn="0" w:noHBand="0" w:noVBand="1"/>
       </w:tblPr>
       <w:tblGrid>
-        <w:gridCol w:w="675"/>
-        <w:gridCol w:w="6839"/>
-        <w:gridCol w:w="8329"/>
+        <w:gridCol w:w="668"/>
+        <w:gridCol w:w="6995"/>
+        <w:gridCol w:w="8180"/>
       </w:tblGrid>
       <w:tr>
         <w:tc>
@@ -128,6 +128,88 @@
               </w:rPr>
               <w:t xml:space="preserve"> 3.0</w:t>
             </w:r>
+          </w:p>
+          <w:p>
+            <w:pPr>
+              <w:spacing w:line="276" w:lineRule="auto"/>
+              <w:rPr>
+                <w:rFonts w:ascii="Leelawadee" w:hAnsi="Leelawadee" w:cs="Leelawadee"/>
+                <w:sz w:val="26"/>
+                <w:szCs w:val="26"/>
+              </w:rPr>
+            </w:pPr>
+          </w:p>
+          <w:p>
+            <w:pPr>
+              <w:spacing w:line="276" w:lineRule="auto"/>
+              <w:rPr>
+                <w:rFonts w:ascii="Leelawadee" w:hAnsi="Leelawadee" w:cs="Leelawadee"/>
+                <w:sz w:val="26"/>
+                <w:szCs w:val="26"/>
+              </w:rPr>
+            </w:pPr>
+            <w:hyperlink r:id="rId6" w:history="1">
+              <w:r>
+                <w:rPr>
+                  <w:rStyle w:val="Hyperlink"/>
+                  <w:rFonts w:ascii="Leelawadee" w:hAnsi="Leelawadee" w:cs="Leelawadee"/>
+                  <w:sz w:val="26"/>
+                  <w:szCs w:val="26"/>
+                </w:rPr>
+                <w:t>https://www.pexels.com/photo/modern-power-supply-blocks-on-table-near-gadgets-4526471/</w:t>
+              </w:r>
+            </w:hyperlink>
+          </w:p>
+          <w:p>
+            <w:pPr>
+              <w:spacing w:line="276" w:lineRule="auto"/>
+              <w:rPr>
+                <w:rFonts w:ascii="Leelawadee" w:hAnsi="Leelawadee" w:cs="Leelawadee"/>
+                <w:sz w:val="26"/>
+                <w:szCs w:val="26"/>
+              </w:rPr>
+            </w:pPr>
+          </w:p>
+          <w:p>
+            <w:pPr>
+              <w:spacing w:line="276" w:lineRule="auto"/>
+              <w:rPr>
+                <w:rFonts w:ascii="Leelawadee" w:hAnsi="Leelawadee" w:cs="Leelawadee"/>
+                <w:sz w:val="26"/>
+                <w:szCs w:val="26"/>
+              </w:rPr>
+            </w:pPr>
+            <w:hyperlink r:id="rId7" w:history="1">
+              <w:r>
+                <w:rPr>
+                  <w:rStyle w:val="Hyperlink"/>
+                  <w:rFonts w:ascii="Leelawadee" w:hAnsi="Leelawadee" w:cs="Leelawadee"/>
+                  <w:sz w:val="26"/>
+                  <w:szCs w:val="26"/>
+                </w:rPr>
+                <w:t>https://www.pexels.com/photo/gallium-nitride-chargers-over-blue-surface-4865059/</w:t>
+              </w:r>
+            </w:hyperlink>
+          </w:p>
+          <w:p>
+            <w:pPr>
+              <w:spacing w:line="276" w:lineRule="auto"/>
+              <w:rPr>
+                <w:rFonts w:ascii="Leelawadee" w:hAnsi="Leelawadee" w:cs="Leelawadee"/>
+                <w:sz w:val="26"/>
+                <w:szCs w:val="26"/>
+              </w:rPr>
+            </w:pPr>
+          </w:p>
+          <w:p>
+            <w:pPr>
+              <w:spacing w:line="276" w:lineRule="auto"/>
+              <w:rPr>
+                <w:rFonts w:ascii="Leelawadee" w:hAnsi="Leelawadee" w:cs="Leelawadee"/>
+                <w:sz w:val="26"/>
+                <w:szCs w:val="26"/>
+              </w:rPr>
+            </w:pPr>
           </w:p>
         </w:tc>
         <w:tc>
@@ -754,6 +836,88 @@
               <w:t>Xiaomi Redmi VXN4305GL Power Bank 10000mAh with Four Ports, High Capacity, Fast Charging, and Compact Design for Reliable and Convenient Power Supply on the Go in Black</w:t>
             </w:r>
           </w:p>
+          <w:p>
+            <w:pPr>
+              <w:spacing w:line="276" w:lineRule="auto"/>
+              <w:rPr>
+                <w:rFonts w:ascii="Leelawadee" w:hAnsi="Leelawadee" w:cs="Leelawadee"/>
+                <w:sz w:val="26"/>
+                <w:szCs w:val="26"/>
+              </w:rPr>
+            </w:pPr>
+          </w:p>
+          <w:p>
+            <w:pPr>
+              <w:spacing w:line="276" w:lineRule="auto"/>
+              <w:rPr>
+                <w:rFonts w:ascii="Leelawadee" w:hAnsi="Leelawadee" w:cs="Leelawadee"/>
+                <w:sz w:val="16"/>
+                <w:szCs w:val="16"/>
+              </w:rPr>
+            </w:pPr>
+            <w:hyperlink r:id="rId8" w:history="1">
+              <w:r>
+                <w:rPr>
+                  <w:rStyle w:val="Hyperlink"/>
+                  <w:rFonts w:ascii="Leelawadee" w:hAnsi="Leelawadee" w:cs="Leelawadee"/>
+                  <w:sz w:val="16"/>
+                  <w:szCs w:val="16"/>
+                </w:rPr>
+                <w:t>https://www.freepik.com/free-photo/usb-hubs-digital-device_13300497.htm#fromView=image_search_similar&amp;page=1&amp;position=1&amp;uuid=3a43ed45-9337-4519-b345-a97a2c1ac43b</w:t>
+              </w:r>
+            </w:hyperlink>
+          </w:p>
+          <w:p>
+            <w:pPr>
+              <w:spacing w:line="276" w:lineRule="auto"/>
+              <w:rPr>
+                <w:rFonts w:ascii="Leelawadee" w:hAnsi="Leelawadee" w:cs="Leelawadee"/>
+                <w:sz w:val="16"/>
+                <w:szCs w:val="16"/>
+              </w:rPr>
+            </w:pPr>
+          </w:p>
+          <w:p>
+            <w:pPr>
+              <w:spacing w:line="276" w:lineRule="auto"/>
+              <w:rPr>
+                <w:rFonts w:ascii="Leelawadee" w:hAnsi="Leelawadee" w:cs="Leelawadee"/>
+                <w:sz w:val="16"/>
+                <w:szCs w:val="16"/>
+              </w:rPr>
+            </w:pPr>
+            <w:hyperlink r:id="rId9" w:history="1">
+              <w:r>
+                <w:rPr>
+                  <w:rStyle w:val="Hyperlink"/>
+                  <w:rFonts w:ascii="Leelawadee" w:hAnsi="Leelawadee" w:cs="Leelawadee"/>
+                  <w:sz w:val="16"/>
+                  <w:szCs w:val="16"/>
+                </w:rPr>
+                <w:t>https://www.freepik.com/free-photo/usb-hubs-digital-device_13309336.htm#fromView=image_search_similar&amp;page=1&amp;position=0&amp;uuid=3a43ed45-9337-4519-b345-a97a2c1ac43b</w:t>
+              </w:r>
+            </w:hyperlink>
+          </w:p>
+          <w:p>
+            <w:pPr>
+              <w:spacing w:line="276" w:lineRule="auto"/>
+              <w:rPr>
+                <w:rFonts w:ascii="Leelawadee" w:hAnsi="Leelawadee" w:cs="Leelawadee"/>
+                <w:sz w:val="26"/>
+                <w:szCs w:val="26"/>
+              </w:rPr>
+            </w:pPr>
+          </w:p>
+          <w:p>
+            <w:pPr>
+              <w:spacing w:line="276" w:lineRule="auto"/>
+              <w:rPr>
+                <w:rFonts w:ascii="Leelawadee" w:hAnsi="Leelawadee" w:cs="Leelawadee"/>
+                <w:sz w:val="26"/>
+                <w:szCs w:val="26"/>
+              </w:rPr>
+            </w:pPr>
+          </w:p>
         </w:tc>
         <w:tc>
           <w:tcPr>
@@ -777,6 +941,7 @@
                 <w:sz w:val="26"/>
                 <w:szCs w:val="26"/>
               </w:rPr>
+              <w:lastRenderedPageBreak/>
               <w:t>EGP777.00</w:t>
             </w:r>
           </w:p>
@@ -1430,6 +1595,105 @@
               <w:t xml:space="preserve"> III 20W Cube Charger for iPhone 14/14 Plus/14 Pro/14 Pro Max/13, Galaxy, Pixel 4/3, iPad/iPad Mini, Charging Cable is not included</w:t>
             </w:r>
           </w:p>
+          <w:p>
+            <w:pPr>
+              <w:spacing w:line="276" w:lineRule="auto"/>
+              <w:jc w:val="both"/>
+              <w:rPr>
+                <w:rFonts w:ascii="Leelawadee" w:hAnsi="Leelawadee" w:cs="Leelawadee"/>
+                <w:sz w:val="26"/>
+                <w:szCs w:val="26"/>
+              </w:rPr>
+            </w:pPr>
+          </w:p>
+          <w:p>
+            <w:pPr>
+              <w:spacing w:line="276" w:lineRule="auto"/>
+              <w:jc w:val="both"/>
+              <w:rPr>
+                <w:rFonts w:ascii="Leelawadee" w:hAnsi="Leelawadee" w:cs="Leelawadee"/>
+                <w:sz w:val="26"/>
+                <w:szCs w:val="26"/>
+              </w:rPr>
+            </w:pPr>
+            <w:hyperlink r:id="rId10" w:history="1">
+              <w:r>
+                <w:rPr>
+                  <w:rStyle w:val="Hyperlink"/>
+                  <w:rFonts w:ascii="Leelawadee" w:hAnsi="Leelawadee" w:cs="Leelawadee"/>
+                  <w:sz w:val="26"/>
+                  <w:szCs w:val="26"/>
+                </w:rPr>
+                <w:t>https://www.pexels.com/photo/mobile-adapter-on-yellow-background-4097201/</w:t>
+              </w:r>
+            </w:hyperlink>
+          </w:p>
+          <w:p>
+            <w:pPr>
+              <w:spacing w:line="276" w:lineRule="auto"/>
+              <w:jc w:val="both"/>
+              <w:rPr>
+                <w:rFonts w:ascii="Leelawadee" w:hAnsi="Leelawadee" w:cs="Leelawadee"/>
+                <w:sz w:val="26"/>
+                <w:szCs w:val="26"/>
+              </w:rPr>
+            </w:pPr>
+          </w:p>
+          <w:p>
+            <w:pPr>
+              <w:spacing w:line="276" w:lineRule="auto"/>
+              <w:jc w:val="both"/>
+              <w:rPr>
+                <w:rFonts w:ascii="Leelawadee" w:hAnsi="Leelawadee" w:cs="Leelawadee"/>
+                <w:sz w:val="26"/>
+                <w:szCs w:val="26"/>
+              </w:rPr>
+            </w:pPr>
+            <w:hyperlink r:id="rId11" w:history="1">
+              <w:r>
+                <w:rPr>
+                  <w:rStyle w:val="Hyperlink"/>
+                  <w:rFonts w:ascii="Leelawadee" w:hAnsi="Leelawadee" w:cs="Leelawadee"/>
+                  <w:sz w:val="26"/>
+                  <w:szCs w:val="26"/>
+                </w:rPr>
+                <w:t>https://pixabay.com/photos/two-pin-two-pin-plug-accessories-3509490/</w:t>
+              </w:r>
+            </w:hyperlink>
+          </w:p>
+          <w:p>
+            <w:pPr>
+              <w:spacing w:line="276" w:lineRule="auto"/>
+              <w:jc w:val="both"/>
+              <w:rPr>
+                <w:rFonts w:ascii="Leelawadee" w:hAnsi="Leelawadee" w:cs="Leelawadee"/>
+                <w:sz w:val="26"/>
+                <w:szCs w:val="26"/>
+              </w:rPr>
+            </w:pPr>
+            <w:hyperlink r:id="rId12" w:history="1">
+              <w:r>
+                <w:rPr>
+                  <w:rStyle w:val="Hyperlink"/>
+                  <w:rFonts w:ascii="Leelawadee" w:hAnsi="Leelawadee" w:cs="Leelawadee"/>
+                  <w:sz w:val="26"/>
+                  <w:szCs w:val="26"/>
+                </w:rPr>
+                <w:t>https://pixabay.com/photos/charger-telephone-drums-smartphone-5123473/</w:t>
+              </w:r>
+            </w:hyperlink>
+          </w:p>
+          <w:p>
+            <w:pPr>
+              <w:spacing w:line="276" w:lineRule="auto"/>
+              <w:jc w:val="both"/>
+              <w:rPr>
+                <w:rFonts w:ascii="Leelawadee" w:hAnsi="Leelawadee" w:cs="Leelawadee"/>
+                <w:sz w:val="26"/>
+                <w:szCs w:val="26"/>
+              </w:rPr>
+            </w:pPr>
+          </w:p>
         </w:tc>
         <w:tc>
           <w:tcPr>
@@ -1453,6 +1717,7 @@
                 <w:sz w:val="26"/>
                 <w:szCs w:val="26"/>
               </w:rPr>
+              <w:lastRenderedPageBreak/>
               <w:t>EGP379.00</w:t>
             </w:r>
           </w:p>
@@ -1970,6 +2235,7 @@
               <w:t xml:space="preserve"> USB C Charging Connector 20W Power Adapter Fast Charger Type C Charger with 6.6ft Lightning Cable for iPhone 13/13Pro/13 Pro Max/12/11/XR/XS Max/X/8/7/6 </w:t>
             </w:r>
             <w:proofErr w:type="spellStart"/>
+            <w:proofErr w:type="gramStart"/>
             <w:r>
               <w:rPr>
                 <w:rFonts w:ascii="Leelawadee" w:hAnsi="Leelawadee" w:cs="Leelawadee"/>
@@ -1979,6 +2245,58 @@
               <w:t>Plus,SE</w:t>
             </w:r>
             <w:proofErr w:type="spellEnd"/>
+            <w:proofErr w:type="gramEnd"/>
+          </w:p>
+          <w:p>
+            <w:pPr>
+              <w:spacing w:line="276" w:lineRule="auto"/>
+              <w:rPr>
+                <w:rFonts w:ascii="Leelawadee" w:hAnsi="Leelawadee" w:cs="Leelawadee"/>
+                <w:sz w:val="26"/>
+                <w:szCs w:val="26"/>
+              </w:rPr>
+            </w:pPr>
+          </w:p>
+          <w:p>
+            <w:pPr>
+              <w:spacing w:line="276" w:lineRule="auto"/>
+              <w:rPr>
+                <w:rFonts w:ascii="Leelawadee" w:hAnsi="Leelawadee" w:cs="Leelawadee"/>
+                <w:sz w:val="26"/>
+                <w:szCs w:val="26"/>
+              </w:rPr>
+            </w:pPr>
+            <w:hyperlink r:id="rId13" w:history="1">
+              <w:r>
+                <w:rPr>
+                  <w:rStyle w:val="Hyperlink"/>
+                  <w:rFonts w:ascii="Leelawadee" w:hAnsi="Leelawadee" w:cs="Leelawadee"/>
+                  <w:sz w:val="26"/>
+                  <w:szCs w:val="26"/>
+                </w:rPr>
+                <w:t>https://unsplash.com/photos/white-samsung-charger-on-yellow-surface-cQTlLkl2Fnw</w:t>
+              </w:r>
+            </w:hyperlink>
+          </w:p>
+          <w:p>
+            <w:pPr>
+              <w:spacing w:line="276" w:lineRule="auto"/>
+              <w:rPr>
+                <w:rFonts w:ascii="Leelawadee" w:hAnsi="Leelawadee" w:cs="Leelawadee"/>
+                <w:sz w:val="26"/>
+                <w:szCs w:val="26"/>
+              </w:rPr>
+            </w:pPr>
+          </w:p>
+          <w:p>
+            <w:pPr>
+              <w:spacing w:line="276" w:lineRule="auto"/>
+              <w:rPr>
+                <w:rFonts w:ascii="Leelawadee" w:hAnsi="Leelawadee" w:cs="Leelawadee"/>
+                <w:sz w:val="26"/>
+                <w:szCs w:val="26"/>
+              </w:rPr>
+            </w:pPr>
           </w:p>
         </w:tc>
         <w:tc>
@@ -2337,9 +2655,6 @@
         <w:tc>
           <w:tcPr>
             <w:tcW w:w="8329" w:type="dxa"/>
-            <w:tcBorders>
-              <w:bottom w:val="single" w:sz="18" w:space="0" w:color="auto"/>
-            </w:tcBorders>
           </w:tcPr>
           <w:p>
             <w:pPr>
@@ -2641,8 +2956,436 @@
               </w:rPr>
               <w:t>.</w:t>
             </w:r>
+          </w:p>
+        </w:tc>
+      </w:tr>
+      <w:tr>
+        <w:tc>
+          <w:tcPr>
+            <w:tcW w:w="675" w:type="dxa"/>
+            <w:tcBorders>
+              <w:bottom w:val="single" w:sz="18" w:space="0" w:color="auto"/>
+            </w:tcBorders>
+          </w:tcPr>
+          <w:p>
+            <w:pPr>
+              <w:spacing w:line="276" w:lineRule="auto"/>
+              <w:jc w:val="center"/>
+              <w:rPr>
+                <w:rFonts w:ascii="Leelawadee" w:hAnsi="Leelawadee" w:cs="Leelawadee"/>
+                <w:b/>
+                <w:bCs/>
+                <w:sz w:val="26"/>
+                <w:szCs w:val="26"/>
+              </w:rPr>
+            </w:pPr>
+            <w:r>
+              <w:rPr>
+                <w:rFonts w:ascii="Leelawadee" w:hAnsi="Leelawadee" w:cs="Leelawadee"/>
+                <w:b/>
+                <w:bCs/>
+                <w:sz w:val="26"/>
+                <w:szCs w:val="26"/>
+              </w:rPr>
+              <w:lastRenderedPageBreak/>
+              <w:t>5</w:t>
+            </w:r>
+          </w:p>
+        </w:tc>
+        <w:tc>
+          <w:tcPr>
+            <w:tcW w:w="6839" w:type="dxa"/>
+            <w:tcBorders>
+              <w:bottom w:val="single" w:sz="18" w:space="0" w:color="auto"/>
+            </w:tcBorders>
+          </w:tcPr>
+          <w:p>
+            <w:pPr>
+              <w:spacing w:line="276" w:lineRule="auto"/>
+              <w:rPr>
+                <w:rFonts w:ascii="Leelawadee" w:hAnsi="Leelawadee" w:cs="Leelawadee"/>
+                <w:sz w:val="26"/>
+                <w:szCs w:val="26"/>
+              </w:rPr>
+            </w:pPr>
+            <w:r>
+              <w:rPr>
+                <w:rFonts w:ascii="Leelawadee" w:hAnsi="Leelawadee" w:cs="Leelawadee"/>
+                <w:sz w:val="26"/>
+                <w:szCs w:val="26"/>
+              </w:rPr>
+              <w:t xml:space="preserve">Xiaomi Redmi VXN4305GL Power Bank 10000mAh with Four Ports, High Capacity, Fast Charging, and Compact Design for Reliable and Convenient Power Supply on the Go in </w:t>
+            </w:r>
+            <w:r>
+              <w:rPr>
+                <w:rFonts w:ascii="Leelawadee" w:hAnsi="Leelawadee" w:cs="Leelawadee"/>
+                <w:sz w:val="26"/>
+                <w:szCs w:val="26"/>
+              </w:rPr>
+              <w:t>white</w:t>
+            </w:r>
+          </w:p>
+          <w:p>
+            <w:pPr>
+              <w:spacing w:line="276" w:lineRule="auto"/>
+              <w:rPr>
+                <w:rFonts w:ascii="Leelawadee" w:hAnsi="Leelawadee" w:cs="Leelawadee"/>
+                <w:sz w:val="26"/>
+                <w:szCs w:val="26"/>
+              </w:rPr>
+            </w:pPr>
             <w:bookmarkStart w:id="0" w:name="_GoBack"/>
             <w:bookmarkEnd w:id="0"/>
+          </w:p>
+          <w:p>
+            <w:pPr>
+              <w:spacing w:line="276" w:lineRule="auto"/>
+              <w:rPr>
+                <w:rFonts w:ascii="Leelawadee" w:hAnsi="Leelawadee" w:cs="Leelawadee"/>
+                <w:sz w:val="26"/>
+                <w:szCs w:val="26"/>
+              </w:rPr>
+            </w:pPr>
+            <w:hyperlink r:id="rId14" w:history="1">
+              <w:r>
+                <w:rPr>
+                  <w:rStyle w:val="Hyperlink"/>
+                  <w:rFonts w:ascii="Leelawadee" w:hAnsi="Leelawadee" w:cs="Leelawadee"/>
+                  <w:sz w:val="26"/>
+                  <w:szCs w:val="26"/>
+                </w:rPr>
+                <w:t>https://www.freepik.com/free-photo/close-up-small-white-paver-bank_19589863.htm#from_view=detail_alsolike</w:t>
+              </w:r>
+            </w:hyperlink>
+          </w:p>
+          <w:p>
+            <w:pPr>
+              <w:spacing w:line="276" w:lineRule="auto"/>
+              <w:rPr>
+                <w:rFonts w:ascii="Leelawadee" w:hAnsi="Leelawadee" w:cs="Leelawadee"/>
+                <w:sz w:val="26"/>
+                <w:szCs w:val="26"/>
+              </w:rPr>
+            </w:pPr>
+          </w:p>
+          <w:p>
+            <w:pPr>
+              <w:spacing w:line="276" w:lineRule="auto"/>
+              <w:rPr>
+                <w:rFonts w:ascii="Leelawadee" w:hAnsi="Leelawadee" w:cs="Leelawadee"/>
+                <w:sz w:val="26"/>
+                <w:szCs w:val="26"/>
+              </w:rPr>
+            </w:pPr>
+            <w:hyperlink r:id="rId15" w:history="1">
+              <w:r>
+                <w:rPr>
+                  <w:rStyle w:val="Hyperlink"/>
+                  <w:rFonts w:ascii="Leelawadee" w:hAnsi="Leelawadee" w:cs="Leelawadee"/>
+                  <w:sz w:val="26"/>
+                  <w:szCs w:val="26"/>
+                </w:rPr>
+                <w:t>https://www.freepik.com/free-photo/portable-power-</w:t>
+              </w:r>
+              <w:r>
+                <w:rPr>
+                  <w:rStyle w:val="Hyperlink"/>
+                  <w:rFonts w:ascii="Leelawadee" w:hAnsi="Leelawadee" w:cs="Leelawadee"/>
+                  <w:sz w:val="26"/>
+                  <w:szCs w:val="26"/>
+                </w:rPr>
+                <w:lastRenderedPageBreak/>
+                <w:t>bank-smartphone-small-white-power-bank-close-up_20249761.htm#from_view=detail_alsolike</w:t>
+              </w:r>
+            </w:hyperlink>
+          </w:p>
+          <w:p>
+            <w:pPr>
+              <w:spacing w:line="276" w:lineRule="auto"/>
+              <w:rPr>
+                <w:rFonts w:ascii="Leelawadee" w:hAnsi="Leelawadee" w:cs="Leelawadee"/>
+                <w:sz w:val="26"/>
+                <w:szCs w:val="26"/>
+              </w:rPr>
+            </w:pPr>
+          </w:p>
+          <w:p>
+            <w:pPr>
+              <w:spacing w:line="276" w:lineRule="auto"/>
+              <w:rPr>
+                <w:rFonts w:ascii="Leelawadee" w:hAnsi="Leelawadee" w:cs="Leelawadee"/>
+                <w:sz w:val="26"/>
+                <w:szCs w:val="26"/>
+              </w:rPr>
+            </w:pPr>
+            <w:hyperlink r:id="rId16" w:history="1">
+              <w:r>
+                <w:rPr>
+                  <w:rStyle w:val="Hyperlink"/>
+                  <w:rFonts w:ascii="Leelawadee" w:hAnsi="Leelawadee" w:cs="Leelawadee"/>
+                  <w:sz w:val="26"/>
+                  <w:szCs w:val="26"/>
+                </w:rPr>
+                <w:t>https://www.freepik.com/free-photo/portable-power-bank-smartphone-small-white-power-bank-close-up_20080135.htm#from_view=detail_alsolike</w:t>
+              </w:r>
+            </w:hyperlink>
+          </w:p>
+          <w:p>
+            <w:pPr>
+              <w:spacing w:line="276" w:lineRule="auto"/>
+              <w:rPr>
+                <w:rFonts w:ascii="Leelawadee" w:hAnsi="Leelawadee" w:cs="Leelawadee"/>
+                <w:sz w:val="26"/>
+                <w:szCs w:val="26"/>
+              </w:rPr>
+            </w:pPr>
+          </w:p>
+        </w:tc>
+        <w:tc>
+          <w:tcPr>
+            <w:tcW w:w="8329" w:type="dxa"/>
+            <w:tcBorders>
+              <w:bottom w:val="single" w:sz="18" w:space="0" w:color="auto"/>
+            </w:tcBorders>
+          </w:tcPr>
+          <w:p>
+            <w:pPr>
+              <w:spacing w:line="276" w:lineRule="auto"/>
+              <w:rPr>
+                <w:rFonts w:ascii="Leelawadee" w:hAnsi="Leelawadee" w:cs="Leelawadee"/>
+                <w:sz w:val="26"/>
+                <w:szCs w:val="26"/>
+              </w:rPr>
+            </w:pPr>
+            <w:r>
+              <w:rPr>
+                <w:rFonts w:ascii="Leelawadee" w:hAnsi="Leelawadee" w:cs="Leelawadee"/>
+                <w:sz w:val="26"/>
+                <w:szCs w:val="26"/>
+              </w:rPr>
+              <w:lastRenderedPageBreak/>
+              <w:t>EGP777.00</w:t>
+            </w:r>
+          </w:p>
+          <w:p>
+            <w:pPr>
+              <w:spacing w:line="276" w:lineRule="auto"/>
+              <w:rPr>
+                <w:rFonts w:ascii="Leelawadee" w:hAnsi="Leelawadee" w:cs="Leelawadee"/>
+                <w:sz w:val="26"/>
+                <w:szCs w:val="26"/>
+              </w:rPr>
+            </w:pPr>
+            <w:r>
+              <w:rPr>
+                <w:rFonts w:ascii="Leelawadee" w:hAnsi="Leelawadee" w:cs="Leelawadee"/>
+                <w:sz w:val="26"/>
+                <w:szCs w:val="26"/>
+              </w:rPr>
+              <w:t xml:space="preserve">Connector Type: </w:t>
+            </w:r>
+            <w:proofErr w:type="spellStart"/>
+            <w:r>
+              <w:rPr>
+                <w:rFonts w:ascii="Leelawadee" w:hAnsi="Leelawadee" w:cs="Leelawadee"/>
+                <w:sz w:val="26"/>
+                <w:szCs w:val="26"/>
+              </w:rPr>
+              <w:t>usb</w:t>
+            </w:r>
+            <w:proofErr w:type="spellEnd"/>
+          </w:p>
+          <w:p>
+            <w:pPr>
+              <w:spacing w:line="276" w:lineRule="auto"/>
+              <w:rPr>
+                <w:rFonts w:ascii="Leelawadee" w:hAnsi="Leelawadee" w:cs="Leelawadee"/>
+                <w:sz w:val="26"/>
+                <w:szCs w:val="26"/>
+              </w:rPr>
+            </w:pPr>
+            <w:r>
+              <w:rPr>
+                <w:rFonts w:ascii="Leelawadee" w:hAnsi="Leelawadee" w:cs="Leelawadee"/>
+                <w:sz w:val="26"/>
+                <w:szCs w:val="26"/>
+              </w:rPr>
+              <w:t>Brand Name: Xiaomi</w:t>
+            </w:r>
+          </w:p>
+          <w:p>
+            <w:pPr>
+              <w:spacing w:line="276" w:lineRule="auto"/>
+              <w:rPr>
+                <w:rFonts w:ascii="Leelawadee" w:hAnsi="Leelawadee" w:cs="Leelawadee"/>
+                <w:sz w:val="26"/>
+                <w:szCs w:val="26"/>
+              </w:rPr>
+            </w:pPr>
+            <w:r>
+              <w:rPr>
+                <w:rFonts w:ascii="Leelawadee" w:hAnsi="Leelawadee" w:cs="Leelawadee"/>
+                <w:sz w:val="26"/>
+                <w:szCs w:val="26"/>
+              </w:rPr>
+              <w:t>Battery Capacity: 10000 Milliamp Hours</w:t>
+            </w:r>
+          </w:p>
+          <w:p>
+            <w:pPr>
+              <w:spacing w:line="276" w:lineRule="auto"/>
+              <w:rPr>
+                <w:rFonts w:ascii="Leelawadee" w:hAnsi="Leelawadee" w:cs="Leelawadee"/>
+                <w:sz w:val="26"/>
+                <w:szCs w:val="26"/>
+              </w:rPr>
+            </w:pPr>
+            <w:r>
+              <w:rPr>
+                <w:rFonts w:ascii="Leelawadee" w:hAnsi="Leelawadee" w:cs="Leelawadee"/>
+                <w:sz w:val="26"/>
+                <w:szCs w:val="26"/>
+              </w:rPr>
+              <w:t>Color: white</w:t>
+            </w:r>
+          </w:p>
+          <w:p>
+            <w:pPr>
+              <w:spacing w:line="276" w:lineRule="auto"/>
+              <w:rPr>
+                <w:rFonts w:ascii="Leelawadee" w:hAnsi="Leelawadee" w:cs="Leelawadee"/>
+                <w:sz w:val="26"/>
+                <w:szCs w:val="26"/>
+              </w:rPr>
+            </w:pPr>
+            <w:r>
+              <w:rPr>
+                <w:rFonts w:ascii="Leelawadee" w:hAnsi="Leelawadee" w:cs="Leelawadee"/>
+                <w:sz w:val="26"/>
+                <w:szCs w:val="26"/>
+              </w:rPr>
+              <w:t>Special Features: Fast Charging</w:t>
+            </w:r>
+          </w:p>
+          <w:p>
+            <w:pPr>
+              <w:spacing w:line="276" w:lineRule="auto"/>
+              <w:rPr>
+                <w:rFonts w:ascii="Leelawadee" w:hAnsi="Leelawadee" w:cs="Leelawadee"/>
+                <w:sz w:val="26"/>
+                <w:szCs w:val="26"/>
+              </w:rPr>
+            </w:pPr>
+            <w:r>
+              <w:rPr>
+                <w:rFonts w:ascii="Leelawadee" w:hAnsi="Leelawadee" w:cs="Leelawadee"/>
+                <w:sz w:val="26"/>
+                <w:szCs w:val="26"/>
+              </w:rPr>
+              <w:t>Battery Cell Composition</w:t>
+            </w:r>
+            <w:r>
+              <w:rPr>
+                <w:rFonts w:ascii="Leelawadee" w:hAnsi="Leelawadee" w:cs="Leelawadee"/>
+                <w:sz w:val="26"/>
+                <w:szCs w:val="26"/>
+              </w:rPr>
+              <w:tab/>
+              <w:t>Lithium Polymer</w:t>
+            </w:r>
+          </w:p>
+          <w:p>
+            <w:pPr>
+              <w:spacing w:line="276" w:lineRule="auto"/>
+              <w:rPr>
+                <w:rFonts w:ascii="Leelawadee" w:hAnsi="Leelawadee" w:cs="Leelawadee"/>
+                <w:sz w:val="26"/>
+                <w:szCs w:val="26"/>
+              </w:rPr>
+            </w:pPr>
+            <w:r>
+              <w:rPr>
+                <w:rFonts w:ascii="Leelawadee" w:hAnsi="Leelawadee" w:cs="Leelawadee"/>
+                <w:sz w:val="26"/>
+                <w:szCs w:val="26"/>
+              </w:rPr>
+              <w:t xml:space="preserve">Recommended Uses </w:t>
+            </w:r>
+            <w:proofErr w:type="gramStart"/>
+            <w:r>
+              <w:rPr>
+                <w:rFonts w:ascii="Leelawadee" w:hAnsi="Leelawadee" w:cs="Leelawadee"/>
+                <w:sz w:val="26"/>
+                <w:szCs w:val="26"/>
+              </w:rPr>
+              <w:t>For</w:t>
+            </w:r>
+            <w:proofErr w:type="gramEnd"/>
+            <w:r>
+              <w:rPr>
+                <w:rFonts w:ascii="Leelawadee" w:hAnsi="Leelawadee" w:cs="Leelawadee"/>
+                <w:sz w:val="26"/>
+                <w:szCs w:val="26"/>
+              </w:rPr>
+              <w:t xml:space="preserve"> Product: Electronics</w:t>
+            </w:r>
+          </w:p>
+          <w:p>
+            <w:pPr>
+              <w:spacing w:line="276" w:lineRule="auto"/>
+              <w:rPr>
+                <w:rFonts w:ascii="Leelawadee" w:hAnsi="Leelawadee" w:cs="Leelawadee"/>
+                <w:sz w:val="26"/>
+                <w:szCs w:val="26"/>
+              </w:rPr>
+            </w:pPr>
+            <w:r>
+              <w:rPr>
+                <w:rFonts w:ascii="Leelawadee" w:hAnsi="Leelawadee" w:cs="Leelawadee"/>
+                <w:sz w:val="26"/>
+                <w:szCs w:val="26"/>
+              </w:rPr>
+              <w:t>Power Source: Battery Powered</w:t>
+            </w:r>
+          </w:p>
+          <w:p>
+            <w:pPr>
+              <w:spacing w:line="276" w:lineRule="auto"/>
+              <w:rPr>
+                <w:rFonts w:ascii="Leelawadee" w:hAnsi="Leelawadee" w:cs="Leelawadee"/>
+                <w:sz w:val="26"/>
+                <w:szCs w:val="26"/>
+              </w:rPr>
+            </w:pPr>
+            <w:r>
+              <w:rPr>
+                <w:rFonts w:ascii="Leelawadee" w:hAnsi="Leelawadee" w:cs="Leelawadee"/>
+                <w:sz w:val="26"/>
+                <w:szCs w:val="26"/>
+              </w:rPr>
+              <w:lastRenderedPageBreak/>
+              <w:t>Item Weight: 200 Grams</w:t>
+            </w:r>
+          </w:p>
+          <w:p>
+            <w:pPr>
+              <w:spacing w:line="276" w:lineRule="auto"/>
+              <w:rPr>
+                <w:rFonts w:ascii="Leelawadee" w:hAnsi="Leelawadee" w:cs="Leelawadee"/>
+                <w:b/>
+                <w:bCs/>
+                <w:sz w:val="26"/>
+                <w:szCs w:val="26"/>
+              </w:rPr>
+            </w:pPr>
+            <w:r>
+              <w:rPr>
+                <w:rFonts w:ascii="Leelawadee" w:hAnsi="Leelawadee" w:cs="Leelawadee"/>
+                <w:sz w:val="26"/>
+                <w:szCs w:val="26"/>
+              </w:rPr>
+              <w:t>Item Dimensions: L x W x Thickness 10L x 3W x 5Th centimeters</w:t>
+            </w:r>
           </w:p>
         </w:tc>
       </w:tr>
@@ -3472,6 +4215,17 @@
       <w:contextualSpacing/>
     </w:pPr>
   </w:style>
+  <w:style w:type="character" w:styleId="Hyperlink">
+    <w:name w:val="Hyperlink"/>
+    <w:basedOn w:val="DefaultParagraphFont"/>
+    <w:uiPriority w:val="99"/>
+    <w:unhideWhenUsed/>
+    <w:rsid w:val="00DD0225"/>
+    <w:rPr>
+      <w:color w:val="0563C1" w:themeColor="hyperlink"/>
+      <w:u w:val="single"/>
+    </w:rPr>
+  </w:style>
 </w:styles>
 </file>
 
@@ -3741,7 +4495,7 @@
 </file>
 
 <file path=customXml/itemProps1.xml><?xml version="1.0" encoding="utf-8"?>
-<ds:datastoreItem xmlns:ds="http://schemas.openxmlformats.org/officeDocument/2006/customXml" ds:itemID="{24B2FFD2-2726-4CA5-B93F-190C21F5032B}">
+<ds:datastoreItem xmlns:ds="http://schemas.openxmlformats.org/officeDocument/2006/customXml" ds:itemID="{27374B30-C92C-451E-BC4C-2B42D2DC31F7}">
   <ds:schemaRefs>
     <ds:schemaRef ds:uri="http://schemas.openxmlformats.org/officeDocument/2006/bibliography"/>
   </ds:schemaRefs>

</xml_diff>